<commit_message>
added show/remove toggle in the services
</commit_message>
<xml_diff>
--- a/docker/docmosis/templates/CV-UNS-DEC-ENG-01284.docx
+++ b/docker/docmosis/templates/CV-UNS-DEC-ENG-01284.docx
@@ -1,6 +1,6 @@
 
 <file path=word/document.xml><?xml version="1.0" encoding="utf-8"?>
-<w:document xmlns:wpc="http://schemas.microsoft.com/office/word/2010/wordprocessingCanvas" xmlns:cx="http://schemas.microsoft.com/office/drawing/2014/chartex" xmlns:cx1="http://schemas.microsoft.com/office/drawing/2015/9/8/chartex" xmlns:cx2="http://schemas.microsoft.com/office/drawing/2015/10/21/chartex" xmlns:cx3="http://schemas.microsoft.com/office/drawing/2016/5/9/chartex" xmlns:cx4="http://schemas.microsoft.com/office/drawing/2016/5/10/chartex" xmlns:cx5="http://schemas.microsoft.com/office/drawing/2016/5/11/chartex" xmlns:cx6="http://schemas.microsoft.com/office/drawing/2016/5/12/chartex" xmlns:cx7="http://schemas.microsoft.com/office/drawing/2016/5/13/chartex" xmlns:cx8="http://schemas.microsoft.com/office/drawing/2016/5/14/chartex" xmlns:mc="http://schemas.openxmlformats.org/markup-compatibility/2006" xmlns:aink="http://schemas.microsoft.com/office/drawing/2016/ink" xmlns:am3d="http://schemas.microsoft.com/office/drawing/2017/model3d" xmlns:o="urn:schemas-microsoft-com:office:office" xmlns:oel="http://schemas.microsoft.com/office/2019/extlst" xmlns:r="http://schemas.openxmlformats.org/officeDocument/2006/relationships" xmlns:m="http://schemas.openxmlformats.org/officeDocument/2006/math" xmlns:v="urn:schemas-microsoft-com:vml" xmlns:wp14="http://schemas.microsoft.com/office/word/2010/wordprocessingDrawing" xmlns:wp="http://schemas.openxmlformats.org/drawingml/2006/wordprocessingDrawing" xmlns:w10="urn:schemas-microsoft-com:office:word" xmlns:w="http://schemas.openxmlformats.org/wordprocessingml/2006/main" xmlns:w14="http://schemas.microsoft.com/office/word/2010/wordml" xmlns:w15="http://schemas.microsoft.com/office/word/2012/wordml" xmlns:w16cex="http://schemas.microsoft.com/office/word/2018/wordml/cex" xmlns:w16cid="http://schemas.microsoft.com/office/word/2016/wordml/cid" xmlns:w16="http://schemas.microsoft.com/office/word/2018/wordml" xmlns:w16sdtdh="http://schemas.microsoft.com/office/word/2020/wordml/sdtdatahash" xmlns:w16se="http://schemas.microsoft.com/office/word/2015/wordml/symex" xmlns:wpg="http://schemas.microsoft.com/office/word/2010/wordprocessingGroup" xmlns:wpi="http://schemas.microsoft.com/office/word/2010/wordprocessingInk" xmlns:wne="http://schemas.microsoft.com/office/word/2006/wordml" xmlns:wps="http://schemas.microsoft.com/office/word/2010/wordprocessingShape" mc:Ignorable="w14 w15 w16se w16cid w16 w16cex w16sdtdh wp14">
+<w:document xmlns:wpc="http://schemas.microsoft.com/office/word/2010/wordprocessingCanvas" xmlns:cx="http://schemas.microsoft.com/office/drawing/2014/chartex" xmlns:cx1="http://schemas.microsoft.com/office/drawing/2015/9/8/chartex" xmlns:cx2="http://schemas.microsoft.com/office/drawing/2015/10/21/chartex" xmlns:cx3="http://schemas.microsoft.com/office/drawing/2016/5/9/chartex" xmlns:cx4="http://schemas.microsoft.com/office/drawing/2016/5/10/chartex" xmlns:cx5="http://schemas.microsoft.com/office/drawing/2016/5/11/chartex" xmlns:cx6="http://schemas.microsoft.com/office/drawing/2016/5/12/chartex" xmlns:cx7="http://schemas.microsoft.com/office/drawing/2016/5/13/chartex" xmlns:cx8="http://schemas.microsoft.com/office/drawing/2016/5/14/chartex" xmlns:mc="http://schemas.openxmlformats.org/markup-compatibility/2006" xmlns:aink="http://schemas.microsoft.com/office/drawing/2016/ink" xmlns:am3d="http://schemas.microsoft.com/office/drawing/2017/model3d" xmlns:o="urn:schemas-microsoft-com:office:office" xmlns:oel="http://schemas.microsoft.com/office/2019/extlst" xmlns:r="http://schemas.openxmlformats.org/officeDocument/2006/relationships" xmlns:m="http://schemas.openxmlformats.org/officeDocument/2006/math" xmlns:v="urn:schemas-microsoft-com:vml" xmlns:wp14="http://schemas.microsoft.com/office/word/2010/wordprocessingDrawing" xmlns:wp="http://schemas.openxmlformats.org/drawingml/2006/wordprocessingDrawing" xmlns:w10="urn:schemas-microsoft-com:office:word" xmlns:w="http://schemas.openxmlformats.org/wordprocessingml/2006/main" xmlns:w14="http://schemas.microsoft.com/office/word/2010/wordml" xmlns:w15="http://schemas.microsoft.com/office/word/2012/wordml" xmlns:w16cex="http://schemas.microsoft.com/office/word/2018/wordml/cex" xmlns:w16cid="http://schemas.microsoft.com/office/word/2016/wordml/cid" xmlns:w16="http://schemas.microsoft.com/office/word/2018/wordml" xmlns:w16du="http://schemas.microsoft.com/office/word/2023/wordml/word16du" xmlns:w16sdtdh="http://schemas.microsoft.com/office/word/2020/wordml/sdtdatahash" xmlns:w16se="http://schemas.microsoft.com/office/word/2015/wordml/symex" xmlns:wpg="http://schemas.microsoft.com/office/word/2010/wordprocessingGroup" xmlns:wpi="http://schemas.microsoft.com/office/word/2010/wordprocessingInk" xmlns:wne="http://schemas.microsoft.com/office/word/2006/wordml" xmlns:wps="http://schemas.microsoft.com/office/word/2010/wordprocessingShape" mc:Ignorable="w14 w15 w16se w16cid w16 w16cex w16sdtdh wp14">
   <w:body>
     <w:p>
       <w:pPr>
@@ -64,14 +64,12 @@
         </w:rPr>
         <w:t xml:space="preserve"> </w:t>
       </w:r>
-      <w:proofErr w:type="spellStart"/>
       <w:r>
         <w:rPr>
           <w:rFonts w:ascii="Tahoma" w:hAnsi="Tahoma" w:cs="Tahoma"/>
         </w:rPr>
         <w:t>caseNumber</w:t>
       </w:r>
-      <w:proofErr w:type="spellEnd"/>
       <w:r>
         <w:rPr>
           <w:rFonts w:ascii="Tahoma" w:hAnsi="Tahoma" w:cs="Tahoma"/>
@@ -101,76 +99,16 @@
           <w:bCs/>
           <w:color w:val="000000" w:themeColor="text1"/>
         </w:rPr>
-        <w:t>&lt;&lt; {</w:t>
-      </w:r>
-      <w:proofErr w:type="spellStart"/>
-      <w:r>
-        <w:rPr>
-          <w:rFonts w:ascii="Arial" w:hAnsi="Arial" w:cs="Arial"/>
+        <w:t xml:space="preserve">&lt;&lt; {dateFormat($nowUTC </w:t>
+      </w:r>
+      <w:r>
+        <w:rPr>
+          <w:rFonts w:ascii="Arial" w:eastAsia="Times New Roman" w:hAnsi="Arial" w:cs="Arial"/>
           <w:b/>
           <w:bCs/>
           <w:color w:val="000000" w:themeColor="text1"/>
         </w:rPr>
-        <w:t>dateFormat</w:t>
-      </w:r>
-      <w:proofErr w:type="spellEnd"/>
-      <w:r>
-        <w:rPr>
-          <w:rFonts w:ascii="Arial" w:hAnsi="Arial" w:cs="Arial"/>
-          <w:b/>
-          <w:bCs/>
-          <w:color w:val="000000" w:themeColor="text1"/>
-        </w:rPr>
-        <w:t>($</w:t>
-      </w:r>
-      <w:proofErr w:type="spellStart"/>
-      <w:r>
-        <w:rPr>
-          <w:rFonts w:ascii="Arial" w:hAnsi="Arial" w:cs="Arial"/>
-          <w:b/>
-          <w:bCs/>
-          <w:color w:val="000000" w:themeColor="text1"/>
-        </w:rPr>
-        <w:t>nowUTC</w:t>
-      </w:r>
-      <w:proofErr w:type="spellEnd"/>
-      <w:r>
-        <w:rPr>
-          <w:rFonts w:ascii="Arial" w:hAnsi="Arial" w:cs="Arial"/>
-          <w:b/>
-          <w:bCs/>
-          <w:color w:val="000000" w:themeColor="text1"/>
-        </w:rPr>
-        <w:t xml:space="preserve"> </w:t>
-      </w:r>
-      <w:r>
-        <w:rPr>
-          <w:rFonts w:ascii="Arial" w:eastAsia="Times New Roman" w:hAnsi="Arial" w:cs="Arial"/>
-          <w:b/>
-          <w:bCs/>
-          <w:color w:val="000000" w:themeColor="text1"/>
-        </w:rPr>
-        <w:t xml:space="preserve">,‘d MMMM </w:t>
-      </w:r>
-      <w:proofErr w:type="spellStart"/>
-      <w:r>
-        <w:rPr>
-          <w:rFonts w:ascii="Arial" w:eastAsia="Times New Roman" w:hAnsi="Arial" w:cs="Arial"/>
-          <w:b/>
-          <w:bCs/>
-          <w:color w:val="000000" w:themeColor="text1"/>
-        </w:rPr>
-        <w:t>yyyy</w:t>
-      </w:r>
-      <w:proofErr w:type="spellEnd"/>
-      <w:r>
-        <w:rPr>
-          <w:rFonts w:ascii="Arial" w:eastAsia="Times New Roman" w:hAnsi="Arial" w:cs="Arial"/>
-          <w:b/>
-          <w:bCs/>
-          <w:color w:val="000000" w:themeColor="text1"/>
-        </w:rPr>
-        <w:t>’)}</w:t>
+        <w:t>,‘d MMMM yyyy’)}</w:t>
       </w:r>
       <w:r>
         <w:rPr>
@@ -234,31 +172,7 @@
           <w:sz w:val="28"/>
           <w:szCs w:val="28"/>
         </w:rPr>
-        <w:t>&lt;&lt;</w:t>
-      </w:r>
-      <w:proofErr w:type="spellStart"/>
-      <w:r>
-        <w:rPr>
-          <w:rFonts w:ascii="Arial" w:hAnsi="Arial" w:cs="Arial"/>
-          <w:b/>
-          <w:bCs/>
-          <w:color w:val="000000" w:themeColor="text1"/>
-          <w:sz w:val="28"/>
-          <w:szCs w:val="28"/>
-        </w:rPr>
-        <w:t>judgeNameTitle</w:t>
-      </w:r>
-      <w:proofErr w:type="spellEnd"/>
-      <w:r>
-        <w:rPr>
-          <w:rFonts w:ascii="Arial" w:hAnsi="Arial" w:cs="Arial"/>
-          <w:b/>
-          <w:bCs/>
-          <w:color w:val="000000" w:themeColor="text1"/>
-          <w:sz w:val="28"/>
-          <w:szCs w:val="28"/>
-        </w:rPr>
-        <w:t>&gt;&gt;</w:t>
+        <w:t>&lt;&lt;judgeNameTitle&gt;&gt;</w:t>
       </w:r>
     </w:p>
     <w:p>
@@ -689,9 +603,8 @@
           <w:szCs w:val="20"/>
           <w:lang w:val="en-US"/>
         </w:rPr>
-        <w:t xml:space="preserve">ou must comply with the terms imposed upon you by this order otherwise your claim or the </w:t>
-      </w:r>
-      <w:proofErr w:type="spellStart"/>
+        <w:t>ou must comply with the terms imposed upon you by this order otherwise your claim or the defence of it is liable to be struck out or some other sanction imposed. If you cannot comply</w:t>
+      </w:r>
       <w:r>
         <w:rPr>
           <w:rFonts w:ascii="Arial" w:hAnsi="Arial"/>
@@ -700,9 +613,8 @@
           <w:szCs w:val="20"/>
           <w:lang w:val="en-US"/>
         </w:rPr>
-        <w:t>defence</w:t>
-      </w:r>
-      <w:proofErr w:type="spellEnd"/>
+        <w:t>,</w:t>
+      </w:r>
       <w:r>
         <w:rPr>
           <w:rFonts w:ascii="Arial" w:hAnsi="Arial"/>
@@ -711,62 +623,40 @@
           <w:szCs w:val="20"/>
           <w:lang w:val="en-US"/>
         </w:rPr>
-        <w:t xml:space="preserve"> of it is liable to be struck out or some other sanction imposed. If you cannot comply</w:t>
-      </w:r>
-      <w:r>
-        <w:rPr>
-          <w:rFonts w:ascii="Arial" w:hAnsi="Arial"/>
-          <w:bCs/>
-          <w:snapToGrid w:val="0"/>
-          <w:szCs w:val="20"/>
+        <w:t xml:space="preserve"> you are expected to make formal application to the court before any deadline imposed upon you expires.</w:t>
+      </w:r>
+    </w:p>
+    <w:p>
+      <w:pPr>
+        <w:rPr>
+          <w:rFonts w:ascii="Arial" w:hAnsi="Arial" w:cs="Arial"/>
           <w:lang w:val="en-US"/>
         </w:rPr>
-        <w:t>,</w:t>
-      </w:r>
-      <w:r>
-        <w:rPr>
-          <w:rFonts w:ascii="Arial" w:hAnsi="Arial"/>
-          <w:bCs/>
-          <w:snapToGrid w:val="0"/>
-          <w:szCs w:val="20"/>
+      </w:pPr>
+      <w:bookmarkStart w:id="0" w:name="_Hlk132282309"/>
+      <w:r>
+        <w:rPr>
+          <w:rFonts w:ascii="Arial" w:hAnsi="Arial" w:cs="Arial"/>
+          <w:bCs/>
+        </w:rPr>
+        <w:t>&lt;&lt;</w:t>
+      </w:r>
+      <w:bookmarkStart w:id="1" w:name="_Hlk132282958"/>
+      <w:r>
+        <w:rPr>
+          <w:rFonts w:ascii="Arial" w:hAnsi="Arial" w:cs="Arial"/>
           <w:lang w:val="en-US"/>
         </w:rPr>
-        <w:t xml:space="preserve"> you are expected to make formal application to the court before any deadline imposed upon you expires.</w:t>
-      </w:r>
-    </w:p>
-    <w:p>
-      <w:pPr>
+        <w:t>trialHearingJudgesRecitalDJ</w:t>
+      </w:r>
+      <w:r>
         <w:rPr>
           <w:rFonts w:ascii="Arial" w:hAnsi="Arial" w:cs="Arial"/>
           <w:lang w:val="en-US"/>
         </w:rPr>
-      </w:pPr>
-      <w:bookmarkStart w:id="0" w:name="_Hlk132282309"/>
-      <w:r>
-        <w:rPr>
-          <w:rFonts w:ascii="Arial" w:hAnsi="Arial" w:cs="Arial"/>
-          <w:bCs/>
-        </w:rPr>
-        <w:t>&lt;&lt;</w:t>
-      </w:r>
-      <w:bookmarkStart w:id="1" w:name="_Hlk132282958"/>
-      <w:proofErr w:type="spellStart"/>
-      <w:r>
-        <w:rPr>
-          <w:rFonts w:ascii="Arial" w:hAnsi="Arial" w:cs="Arial"/>
-          <w:lang w:val="en-US"/>
-        </w:rPr>
-        <w:t>trialHearingJudgesRecitalDJ</w:t>
-      </w:r>
-      <w:r>
-        <w:rPr>
-          <w:rFonts w:ascii="Arial" w:hAnsi="Arial" w:cs="Arial"/>
-          <w:lang w:val="en-US"/>
-        </w:rPr>
         <w:t>.input</w:t>
       </w:r>
       <w:bookmarkEnd w:id="1"/>
-      <w:proofErr w:type="spellEnd"/>
       <w:r>
         <w:rPr>
           <w:rFonts w:ascii="Arial" w:hAnsi="Arial" w:cs="Arial"/>
@@ -990,14 +880,7 @@
         <w:rPr>
           <w:rFonts w:ascii="Arial" w:hAnsi="Arial" w:cs="Arial"/>
         </w:rPr>
-        <w:t xml:space="preserve">&lt;&lt; </w:t>
-      </w:r>
-      <w:proofErr w:type="spellStart"/>
-      <w:r>
-        <w:rPr>
-          <w:rFonts w:ascii="Arial" w:hAnsi="Arial" w:cs="Arial"/>
-        </w:rPr>
-        <w:t>cs_</w:t>
+        <w:t>&lt;&lt; cs_</w:t>
       </w:r>
       <w:r>
         <w:rPr>
@@ -1005,7 +888,6 @@
         </w:rPr>
         <w:t>trialHearingDisputeAddSection</w:t>
       </w:r>
-      <w:proofErr w:type="spellEnd"/>
       <w:r>
         <w:rPr>
           <w:rFonts w:ascii="Arial" w:hAnsi="Arial" w:cs="Arial"/>
@@ -1081,7 +963,6 @@
         <w:lastRenderedPageBreak/>
         <w:t xml:space="preserve">&lt;&lt; </w:t>
       </w:r>
-      <w:proofErr w:type="spellStart"/>
       <w:r>
         <w:rPr>
           <w:rFonts w:ascii="Arial" w:hAnsi="Arial" w:cs="Arial"/>
@@ -1100,7 +981,6 @@
         </w:rPr>
         <w:t>trialHearingDisputeAddSection</w:t>
       </w:r>
-      <w:proofErr w:type="spellEnd"/>
       <w:r>
         <w:rPr>
           <w:rFonts w:ascii="Arial" w:hAnsi="Arial" w:cs="Arial"/>
@@ -1111,14 +991,7 @@
         <w:rPr>
           <w:rFonts w:ascii="Arial" w:hAnsi="Arial" w:cs="Arial"/>
         </w:rPr>
-        <w:t xml:space="preserve">&lt;&lt; </w:t>
-      </w:r>
-      <w:proofErr w:type="spellStart"/>
-      <w:r>
-        <w:rPr>
-          <w:rFonts w:ascii="Arial" w:hAnsi="Arial" w:cs="Arial"/>
-        </w:rPr>
-        <w:t>cs_</w:t>
+        <w:t>&lt;&lt; cs_</w:t>
       </w:r>
       <w:r>
         <w:rPr>
@@ -1126,7 +999,6 @@
         </w:rPr>
         <w:t>trialHearingVariationsAddSection</w:t>
       </w:r>
-      <w:proofErr w:type="spellEnd"/>
       <w:r>
         <w:rPr>
           <w:rFonts w:ascii="Arial" w:hAnsi="Arial" w:cs="Arial"/>
@@ -1191,7 +1063,6 @@
         </w:rPr>
         <w:t xml:space="preserve">&lt;&lt; </w:t>
       </w:r>
-      <w:proofErr w:type="spellStart"/>
       <w:r>
         <w:rPr>
           <w:rFonts w:ascii="Arial" w:hAnsi="Arial" w:cs="Arial"/>
@@ -1210,19 +1081,11 @@
         </w:rPr>
         <w:t>trialHearingVariationsAddSection</w:t>
       </w:r>
-      <w:proofErr w:type="spellEnd"/>
-      <w:r>
-        <w:rPr>
-          <w:rFonts w:ascii="Arial" w:hAnsi="Arial" w:cs="Arial"/>
-        </w:rPr>
-        <w:t xml:space="preserve">&gt;&gt;&lt;&lt; </w:t>
-      </w:r>
-      <w:proofErr w:type="spellStart"/>
-      <w:r>
-        <w:rPr>
-          <w:rFonts w:ascii="Arial" w:hAnsi="Arial" w:cs="Arial"/>
-        </w:rPr>
-        <w:t>cs_</w:t>
+      <w:r>
+        <w:rPr>
+          <w:rFonts w:ascii="Arial" w:hAnsi="Arial" w:cs="Arial"/>
+        </w:rPr>
+        <w:t>&gt;&gt;&lt;&lt; cs_</w:t>
       </w:r>
       <w:r>
         <w:rPr>
@@ -1230,7 +1093,6 @@
         </w:rPr>
         <w:t>trialHearingSettlementAddSection</w:t>
       </w:r>
-      <w:proofErr w:type="spellEnd"/>
       <w:r>
         <w:rPr>
           <w:rFonts w:ascii="Arial" w:hAnsi="Arial" w:cs="Arial"/>
@@ -1285,7 +1147,6 @@
         </w:rPr>
         <w:t xml:space="preserve">&lt;&lt; </w:t>
       </w:r>
-      <w:proofErr w:type="spellStart"/>
       <w:r>
         <w:rPr>
           <w:rFonts w:ascii="Arial" w:hAnsi="Arial" w:cs="Arial"/>
@@ -1296,27 +1157,13 @@
         <w:rPr>
           <w:rFonts w:ascii="Arial" w:hAnsi="Arial" w:cs="Arial"/>
         </w:rPr>
-        <w:t>s_trialHearingSettlementAddSection</w:t>
-      </w:r>
-      <w:proofErr w:type="spellEnd"/>
-      <w:r>
-        <w:rPr>
-          <w:rFonts w:ascii="Arial" w:hAnsi="Arial" w:cs="Arial"/>
-        </w:rPr>
-        <w:t>&gt;&gt;</w:t>
-      </w:r>
-      <w:r>
-        <w:rPr>
-          <w:rFonts w:ascii="Arial" w:hAnsi="Arial" w:cs="Arial"/>
-        </w:rPr>
-        <w:t xml:space="preserve">&lt;&lt; </w:t>
-      </w:r>
-      <w:proofErr w:type="spellStart"/>
-      <w:r>
-        <w:rPr>
-          <w:rFonts w:ascii="Arial" w:hAnsi="Arial" w:cs="Arial"/>
-        </w:rPr>
-        <w:t>cs_</w:t>
+        <w:t>s_trialHearingSettlementAddSection&gt;&gt;</w:t>
+      </w:r>
+      <w:r>
+        <w:rPr>
+          <w:rFonts w:ascii="Arial" w:hAnsi="Arial" w:cs="Arial"/>
+        </w:rPr>
+        <w:t>&lt;&lt; cs_</w:t>
       </w:r>
       <w:r>
         <w:rPr>
@@ -1324,7 +1171,6 @@
         </w:rPr>
         <w:t>trialHearingDisclosureOfDocumentsDJAddSection</w:t>
       </w:r>
-      <w:proofErr w:type="spellEnd"/>
       <w:r>
         <w:rPr>
           <w:rFonts w:ascii="Arial" w:hAnsi="Arial" w:cs="Arial"/>
@@ -1391,25 +1237,7 @@
           <w:b/>
           <w:bCs/>
         </w:rPr>
-        <w:t>&lt;&lt; {</w:t>
-      </w:r>
-      <w:proofErr w:type="spellStart"/>
-      <w:r>
-        <w:rPr>
-          <w:rFonts w:ascii="Arial" w:hAnsi="Arial" w:cs="Arial"/>
-          <w:b/>
-          <w:bCs/>
-        </w:rPr>
-        <w:t>dateFormat</w:t>
-      </w:r>
-      <w:proofErr w:type="spellEnd"/>
-      <w:r>
-        <w:rPr>
-          <w:rFonts w:ascii="Arial" w:hAnsi="Arial" w:cs="Arial"/>
-          <w:b/>
-          <w:bCs/>
-        </w:rPr>
-        <w:t>(</w:t>
+        <w:t>&lt;&lt; {dateFormat(</w:t>
       </w:r>
       <w:r>
         <w:rPr>
@@ -1425,43 +1253,7 @@
           <w:b/>
           <w:bCs/>
         </w:rPr>
-        <w:t xml:space="preserve">, ‘dd MMMM </w:t>
-      </w:r>
-      <w:proofErr w:type="spellStart"/>
-      <w:r>
-        <w:rPr>
-          <w:rFonts w:ascii="Arial" w:hAnsi="Arial" w:cs="Arial"/>
-          <w:b/>
-          <w:bCs/>
-        </w:rPr>
-        <w:t>yyyy</w:t>
-      </w:r>
-      <w:proofErr w:type="spellEnd"/>
-      <w:r>
-        <w:rPr>
-          <w:rFonts w:ascii="Arial" w:hAnsi="Arial" w:cs="Arial"/>
-          <w:b/>
-          <w:bCs/>
-        </w:rPr>
-        <w:t>’, ‘</w:t>
-      </w:r>
-      <w:proofErr w:type="spellStart"/>
-      <w:r>
-        <w:rPr>
-          <w:rFonts w:ascii="Arial" w:hAnsi="Arial" w:cs="Arial"/>
-          <w:b/>
-          <w:bCs/>
-        </w:rPr>
-        <w:t>yyyy</w:t>
-      </w:r>
-      <w:proofErr w:type="spellEnd"/>
-      <w:r>
-        <w:rPr>
-          <w:rFonts w:ascii="Arial" w:hAnsi="Arial" w:cs="Arial"/>
-          <w:b/>
-          <w:bCs/>
-        </w:rPr>
-        <w:t>-MM-dd’)}&gt;&gt;.</w:t>
+        <w:t>, ‘dd MMMM yyyy’, ‘yyyy-MM-dd’)}&gt;&gt;.</w:t>
       </w:r>
     </w:p>
     <w:p>
@@ -1501,25 +1293,7 @@
           <w:b/>
           <w:bCs/>
         </w:rPr>
-        <w:t>&lt;&lt; {</w:t>
-      </w:r>
-      <w:proofErr w:type="spellStart"/>
-      <w:r>
-        <w:rPr>
-          <w:rFonts w:ascii="Arial" w:hAnsi="Arial" w:cs="Arial"/>
-          <w:b/>
-          <w:bCs/>
-        </w:rPr>
-        <w:t>dateFormat</w:t>
-      </w:r>
-      <w:proofErr w:type="spellEnd"/>
-      <w:r>
-        <w:rPr>
-          <w:rFonts w:ascii="Arial" w:hAnsi="Arial" w:cs="Arial"/>
-          <w:b/>
-          <w:bCs/>
-        </w:rPr>
-        <w:t>(</w:t>
+        <w:t>&lt;&lt; {dateFormat(</w:t>
       </w:r>
       <w:r>
         <w:rPr>
@@ -1535,43 +1309,7 @@
           <w:b/>
           <w:bCs/>
         </w:rPr>
-        <w:t xml:space="preserve">2, ‘dd MMMM </w:t>
-      </w:r>
-      <w:proofErr w:type="spellStart"/>
-      <w:r>
-        <w:rPr>
-          <w:rFonts w:ascii="Arial" w:hAnsi="Arial" w:cs="Arial"/>
-          <w:b/>
-          <w:bCs/>
-        </w:rPr>
-        <w:t>yyyy</w:t>
-      </w:r>
-      <w:proofErr w:type="spellEnd"/>
-      <w:r>
-        <w:rPr>
-          <w:rFonts w:ascii="Arial" w:hAnsi="Arial" w:cs="Arial"/>
-          <w:b/>
-          <w:bCs/>
-        </w:rPr>
-        <w:t>’, ‘</w:t>
-      </w:r>
-      <w:proofErr w:type="spellStart"/>
-      <w:r>
-        <w:rPr>
-          <w:rFonts w:ascii="Arial" w:hAnsi="Arial" w:cs="Arial"/>
-          <w:b/>
-          <w:bCs/>
-        </w:rPr>
-        <w:t>yyyy</w:t>
-      </w:r>
-      <w:proofErr w:type="spellEnd"/>
-      <w:r>
-        <w:rPr>
-          <w:rFonts w:ascii="Arial" w:hAnsi="Arial" w:cs="Arial"/>
-          <w:b/>
-          <w:bCs/>
-        </w:rPr>
-        <w:t>-MM-dd’)}&gt;&gt;.</w:t>
+        <w:t>2, ‘dd MMMM yyyy’, ‘yyyy-MM-dd’)}&gt;&gt;.</w:t>
       </w:r>
       <w:r>
         <w:rPr>
@@ -1641,25 +1379,7 @@
           <w:b/>
           <w:bCs/>
         </w:rPr>
-        <w:t>&lt;&lt; {</w:t>
-      </w:r>
-      <w:proofErr w:type="spellStart"/>
-      <w:r>
-        <w:rPr>
-          <w:rFonts w:ascii="Arial" w:hAnsi="Arial" w:cs="Arial"/>
-          <w:b/>
-          <w:bCs/>
-        </w:rPr>
-        <w:t>dateFormat</w:t>
-      </w:r>
-      <w:proofErr w:type="spellEnd"/>
-      <w:r>
-        <w:rPr>
-          <w:rFonts w:ascii="Arial" w:hAnsi="Arial" w:cs="Arial"/>
-          <w:b/>
-          <w:bCs/>
-        </w:rPr>
-        <w:t>(</w:t>
+        <w:t>&lt;&lt; {dateFormat(</w:t>
       </w:r>
       <w:r>
         <w:rPr>
@@ -1675,43 +1395,7 @@
           <w:b/>
           <w:bCs/>
         </w:rPr>
-        <w:t xml:space="preserve">3, ‘dd MMMM </w:t>
-      </w:r>
-      <w:proofErr w:type="spellStart"/>
-      <w:r>
-        <w:rPr>
-          <w:rFonts w:ascii="Arial" w:hAnsi="Arial" w:cs="Arial"/>
-          <w:b/>
-          <w:bCs/>
-        </w:rPr>
-        <w:t>yyyy</w:t>
-      </w:r>
-      <w:proofErr w:type="spellEnd"/>
-      <w:r>
-        <w:rPr>
-          <w:rFonts w:ascii="Arial" w:hAnsi="Arial" w:cs="Arial"/>
-          <w:b/>
-          <w:bCs/>
-        </w:rPr>
-        <w:t>’, ‘</w:t>
-      </w:r>
-      <w:proofErr w:type="spellStart"/>
-      <w:r>
-        <w:rPr>
-          <w:rFonts w:ascii="Arial" w:hAnsi="Arial" w:cs="Arial"/>
-          <w:b/>
-          <w:bCs/>
-        </w:rPr>
-        <w:t>yyyy</w:t>
-      </w:r>
-      <w:proofErr w:type="spellEnd"/>
-      <w:r>
-        <w:rPr>
-          <w:rFonts w:ascii="Arial" w:hAnsi="Arial" w:cs="Arial"/>
-          <w:b/>
-          <w:bCs/>
-        </w:rPr>
-        <w:t>-MM-dd’)}&gt;&gt;.</w:t>
+        <w:t>3, ‘dd MMMM yyyy’, ‘yyyy-MM-dd’)}&gt;&gt;.</w:t>
       </w:r>
     </w:p>
     <w:p>
@@ -1726,7 +1410,6 @@
         </w:rPr>
         <w:t>&lt;&lt;</w:t>
       </w:r>
-      <w:proofErr w:type="spellStart"/>
       <w:r>
         <w:rPr>
           <w:rFonts w:ascii="Arial" w:hAnsi="Arial" w:cs="Arial"/>
@@ -1737,27 +1420,13 @@
         <w:rPr>
           <w:rFonts w:ascii="Arial" w:hAnsi="Arial" w:cs="Arial"/>
         </w:rPr>
-        <w:t>s_trialHearingDisclosureOfDocumentsDJAddSection</w:t>
-      </w:r>
-      <w:proofErr w:type="spellEnd"/>
-      <w:r>
-        <w:rPr>
-          <w:rFonts w:ascii="Arial" w:hAnsi="Arial" w:cs="Arial"/>
-        </w:rPr>
-        <w:t>&gt;&gt;</w:t>
-      </w:r>
-      <w:r>
-        <w:rPr>
-          <w:rFonts w:ascii="Arial" w:hAnsi="Arial" w:cs="Arial"/>
-        </w:rPr>
-        <w:t xml:space="preserve">&lt;&lt; </w:t>
-      </w:r>
-      <w:proofErr w:type="spellStart"/>
-      <w:r>
-        <w:rPr>
-          <w:rFonts w:ascii="Arial" w:hAnsi="Arial" w:cs="Arial"/>
-        </w:rPr>
-        <w:t>cs_</w:t>
+        <w:t>s_trialHearingDisclosureOfDocumentsDJAddSection&gt;&gt;</w:t>
+      </w:r>
+      <w:r>
+        <w:rPr>
+          <w:rFonts w:ascii="Arial" w:hAnsi="Arial" w:cs="Arial"/>
+        </w:rPr>
+        <w:t>&lt;&lt; cs_</w:t>
       </w:r>
       <w:r>
         <w:rPr>
@@ -1765,7 +1434,6 @@
         </w:rPr>
         <w:t>trialHearingWitnessOfFactDJAddSection</w:t>
       </w:r>
-      <w:proofErr w:type="spellEnd"/>
       <w:r>
         <w:rPr>
           <w:rFonts w:ascii="Arial" w:hAnsi="Arial" w:cs="Arial"/>
@@ -2043,25 +1711,7 @@
           <w:b/>
           <w:bCs/>
         </w:rPr>
-        <w:t>{</w:t>
-      </w:r>
-      <w:proofErr w:type="spellStart"/>
-      <w:r>
-        <w:rPr>
-          <w:rFonts w:ascii="Arial" w:hAnsi="Arial" w:cs="Arial"/>
-          <w:b/>
-          <w:bCs/>
-        </w:rPr>
-        <w:t>dateFormat</w:t>
-      </w:r>
-      <w:proofErr w:type="spellEnd"/>
-      <w:r>
-        <w:rPr>
-          <w:rFonts w:ascii="Arial" w:hAnsi="Arial" w:cs="Arial"/>
-          <w:b/>
-          <w:bCs/>
-        </w:rPr>
-        <w:t>(</w:t>
+        <w:t>{dateFormat(</w:t>
       </w:r>
       <w:r>
         <w:rPr>
@@ -2077,43 +1727,7 @@
           <w:b/>
           <w:bCs/>
         </w:rPr>
-        <w:t xml:space="preserve">, ‘dd MMMM </w:t>
-      </w:r>
-      <w:proofErr w:type="spellStart"/>
-      <w:r>
-        <w:rPr>
-          <w:rFonts w:ascii="Arial" w:hAnsi="Arial" w:cs="Arial"/>
-          <w:b/>
-          <w:bCs/>
-        </w:rPr>
-        <w:t>yyyy</w:t>
-      </w:r>
-      <w:proofErr w:type="spellEnd"/>
-      <w:r>
-        <w:rPr>
-          <w:rFonts w:ascii="Arial" w:hAnsi="Arial" w:cs="Arial"/>
-          <w:b/>
-          <w:bCs/>
-        </w:rPr>
-        <w:t>’, ‘</w:t>
-      </w:r>
-      <w:proofErr w:type="spellStart"/>
-      <w:r>
-        <w:rPr>
-          <w:rFonts w:ascii="Arial" w:hAnsi="Arial" w:cs="Arial"/>
-          <w:b/>
-          <w:bCs/>
-        </w:rPr>
-        <w:t>yyyy</w:t>
-      </w:r>
-      <w:proofErr w:type="spellEnd"/>
-      <w:r>
-        <w:rPr>
-          <w:rFonts w:ascii="Arial" w:hAnsi="Arial" w:cs="Arial"/>
-          <w:b/>
-          <w:bCs/>
-        </w:rPr>
-        <w:t>-MM-dd’)}&gt;&gt;.</w:t>
+        <w:t>, ‘dd MMMM yyyy’, ‘yyyy-MM-dd’)}&gt;&gt;.</w:t>
       </w:r>
     </w:p>
     <w:p>
@@ -2165,41 +1779,13 @@
         <w:rPr>
           <w:rFonts w:ascii="Arial" w:hAnsi="Arial" w:cs="Arial"/>
         </w:rPr>
-        <w:t xml:space="preserve">&lt;&lt; </w:t>
-      </w:r>
-      <w:proofErr w:type="spellStart"/>
-      <w:r>
-        <w:rPr>
-          <w:rFonts w:ascii="Arial" w:hAnsi="Arial" w:cs="Arial"/>
-        </w:rPr>
-        <w:t>es_trialHearingWitnessOfFactDJAddSection</w:t>
-      </w:r>
-      <w:proofErr w:type="spellEnd"/>
-      <w:r>
-        <w:rPr>
-          <w:rFonts w:ascii="Arial" w:hAnsi="Arial" w:cs="Arial"/>
-        </w:rPr>
-        <w:t>&gt;&gt;</w:t>
-      </w:r>
-      <w:r>
-        <w:rPr>
-          <w:rFonts w:ascii="Arial" w:hAnsi="Arial" w:cs="Arial"/>
-        </w:rPr>
-        <w:t xml:space="preserve">&lt;&lt; </w:t>
-      </w:r>
-      <w:proofErr w:type="spellStart"/>
-      <w:r>
-        <w:rPr>
-          <w:rFonts w:ascii="Arial" w:hAnsi="Arial" w:cs="Arial"/>
-        </w:rPr>
-        <w:t>cs_trialHearingSchedulesOfLossDJAddSection</w:t>
-      </w:r>
-      <w:proofErr w:type="spellEnd"/>
-      <w:r>
-        <w:rPr>
-          <w:rFonts w:ascii="Arial" w:hAnsi="Arial" w:cs="Arial"/>
-        </w:rPr>
-        <w:t>&gt;&gt;</w:t>
+        <w:t>&lt;&lt; es_trialHearingWitnessOfFactDJAddSection&gt;&gt;</w:t>
+      </w:r>
+      <w:r>
+        <w:rPr>
+          <w:rFonts w:ascii="Arial" w:hAnsi="Arial" w:cs="Arial"/>
+        </w:rPr>
+        <w:t>&lt;&lt; cs_trialHearingSchedulesOfLossDJAddSection&gt;&gt;</w:t>
       </w:r>
     </w:p>
     <w:p>
@@ -2260,25 +1846,7 @@
           <w:b/>
           <w:bCs/>
         </w:rPr>
-        <w:t>&lt;&lt; {</w:t>
-      </w:r>
-      <w:proofErr w:type="spellStart"/>
-      <w:r>
-        <w:rPr>
-          <w:rFonts w:ascii="Arial" w:hAnsi="Arial" w:cs="Arial"/>
-          <w:b/>
-          <w:bCs/>
-        </w:rPr>
-        <w:t>dateFormat</w:t>
-      </w:r>
-      <w:proofErr w:type="spellEnd"/>
-      <w:r>
-        <w:rPr>
-          <w:rFonts w:ascii="Arial" w:hAnsi="Arial" w:cs="Arial"/>
-          <w:b/>
-          <w:bCs/>
-        </w:rPr>
-        <w:t>(</w:t>
+        <w:t>&lt;&lt; {dateFormat(</w:t>
       </w:r>
       <w:r>
         <w:rPr>
@@ -2294,43 +1862,7 @@
           <w:b/>
           <w:bCs/>
         </w:rPr>
-        <w:t xml:space="preserve">, ‘dd MMMM </w:t>
-      </w:r>
-      <w:proofErr w:type="spellStart"/>
-      <w:r>
-        <w:rPr>
-          <w:rFonts w:ascii="Arial" w:hAnsi="Arial" w:cs="Arial"/>
-          <w:b/>
-          <w:bCs/>
-        </w:rPr>
-        <w:t>yyyy</w:t>
-      </w:r>
-      <w:proofErr w:type="spellEnd"/>
-      <w:r>
-        <w:rPr>
-          <w:rFonts w:ascii="Arial" w:hAnsi="Arial" w:cs="Arial"/>
-          <w:b/>
-          <w:bCs/>
-        </w:rPr>
-        <w:t>’, ‘</w:t>
-      </w:r>
-      <w:proofErr w:type="spellStart"/>
-      <w:r>
-        <w:rPr>
-          <w:rFonts w:ascii="Arial" w:hAnsi="Arial" w:cs="Arial"/>
-          <w:b/>
-          <w:bCs/>
-        </w:rPr>
-        <w:t>yyyy</w:t>
-      </w:r>
-      <w:proofErr w:type="spellEnd"/>
-      <w:r>
-        <w:rPr>
-          <w:rFonts w:ascii="Arial" w:hAnsi="Arial" w:cs="Arial"/>
-          <w:b/>
-          <w:bCs/>
-        </w:rPr>
-        <w:t>-MM-dd’)}&gt;&gt;.</w:t>
+        <w:t>, ‘dd MMMM yyyy’, ‘yyyy-MM-dd’)}&gt;&gt;.</w:t>
       </w:r>
     </w:p>
     <w:p>
@@ -2377,25 +1909,7 @@
           <w:b/>
           <w:bCs/>
         </w:rPr>
-        <w:t>&lt;&lt; {</w:t>
-      </w:r>
-      <w:proofErr w:type="spellStart"/>
-      <w:r>
-        <w:rPr>
-          <w:rFonts w:ascii="Arial" w:hAnsi="Arial" w:cs="Arial"/>
-          <w:b/>
-          <w:bCs/>
-        </w:rPr>
-        <w:t>dateFormat</w:t>
-      </w:r>
-      <w:proofErr w:type="spellEnd"/>
-      <w:r>
-        <w:rPr>
-          <w:rFonts w:ascii="Arial" w:hAnsi="Arial" w:cs="Arial"/>
-          <w:b/>
-          <w:bCs/>
-        </w:rPr>
-        <w:t>(</w:t>
+        <w:t>&lt;&lt; {dateFormat(</w:t>
       </w:r>
       <w:r>
         <w:rPr>
@@ -2419,43 +1933,7 @@
           <w:b/>
           <w:bCs/>
         </w:rPr>
-        <w:t xml:space="preserve">, ‘dd MMMM </w:t>
-      </w:r>
-      <w:proofErr w:type="spellStart"/>
-      <w:r>
-        <w:rPr>
-          <w:rFonts w:ascii="Arial" w:hAnsi="Arial" w:cs="Arial"/>
-          <w:b/>
-          <w:bCs/>
-        </w:rPr>
-        <w:t>yyyy</w:t>
-      </w:r>
-      <w:proofErr w:type="spellEnd"/>
-      <w:r>
-        <w:rPr>
-          <w:rFonts w:ascii="Arial" w:hAnsi="Arial" w:cs="Arial"/>
-          <w:b/>
-          <w:bCs/>
-        </w:rPr>
-        <w:t>’, ‘</w:t>
-      </w:r>
-      <w:proofErr w:type="spellStart"/>
-      <w:r>
-        <w:rPr>
-          <w:rFonts w:ascii="Arial" w:hAnsi="Arial" w:cs="Arial"/>
-          <w:b/>
-          <w:bCs/>
-        </w:rPr>
-        <w:t>yyyy</w:t>
-      </w:r>
-      <w:proofErr w:type="spellEnd"/>
-      <w:r>
-        <w:rPr>
-          <w:rFonts w:ascii="Arial" w:hAnsi="Arial" w:cs="Arial"/>
-          <w:b/>
-          <w:bCs/>
-        </w:rPr>
-        <w:t>-MM-dd’)}&gt;&gt;.</w:t>
+        <w:t>, ‘dd MMMM yyyy’, ‘yyyy-MM-dd’)}&gt;&gt;.</w:t>
       </w:r>
     </w:p>
     <w:p>
@@ -2508,7 +1986,6 @@
         </w:rPr>
         <w:t xml:space="preserve">&lt;&lt; </w:t>
       </w:r>
-      <w:proofErr w:type="spellStart"/>
       <w:r>
         <w:rPr>
           <w:rFonts w:ascii="Arial" w:hAnsi="Arial" w:cs="Arial"/>
@@ -2519,27 +1996,13 @@
         <w:rPr>
           <w:rFonts w:ascii="Arial" w:hAnsi="Arial" w:cs="Arial"/>
         </w:rPr>
-        <w:t>s_trialHearingSchedulesOfLossDJAddSection</w:t>
-      </w:r>
-      <w:proofErr w:type="spellEnd"/>
-      <w:r>
-        <w:rPr>
-          <w:rFonts w:ascii="Arial" w:hAnsi="Arial" w:cs="Arial"/>
-        </w:rPr>
-        <w:t>&gt;&gt;</w:t>
-      </w:r>
-      <w:r>
-        <w:rPr>
-          <w:rFonts w:ascii="Arial" w:hAnsi="Arial" w:cs="Arial"/>
-        </w:rPr>
-        <w:t xml:space="preserve">&lt;&lt; </w:t>
-      </w:r>
-      <w:proofErr w:type="spellStart"/>
-      <w:r>
-        <w:rPr>
-          <w:rFonts w:ascii="Arial" w:hAnsi="Arial" w:cs="Arial"/>
-        </w:rPr>
-        <w:t>cs_</w:t>
+        <w:t>s_trialHearingSchedulesOfLossDJAddSection&gt;&gt;</w:t>
+      </w:r>
+      <w:r>
+        <w:rPr>
+          <w:rFonts w:ascii="Arial" w:hAnsi="Arial" w:cs="Arial"/>
+        </w:rPr>
+        <w:t>&lt;&lt; cs_</w:t>
       </w:r>
       <w:r>
         <w:rPr>
@@ -2547,7 +2010,6 @@
         </w:rPr>
         <w:t>trialHearingCostsAddSection</w:t>
       </w:r>
-      <w:proofErr w:type="spellEnd"/>
       <w:r>
         <w:rPr>
           <w:rFonts w:ascii="Arial" w:hAnsi="Arial" w:cs="Arial"/>
@@ -2606,7 +2068,6 @@
         </w:rPr>
         <w:t xml:space="preserve">&lt;&lt; </w:t>
       </w:r>
-      <w:proofErr w:type="spellStart"/>
       <w:r>
         <w:rPr>
           <w:rFonts w:ascii="Arial" w:hAnsi="Arial" w:cs="Arial"/>
@@ -2617,52 +2078,44 @@
         <w:rPr>
           <w:rFonts w:ascii="Arial" w:hAnsi="Arial" w:cs="Arial"/>
         </w:rPr>
-        <w:t>s_trialHearingCostsAddSection</w:t>
-      </w:r>
-      <w:proofErr w:type="spellEnd"/>
+        <w:t>s_trialHearingCostsAddSection&gt;&gt;</w:t>
+      </w:r>
+      <w:r>
+        <w:rPr>
+          <w:rFonts w:ascii="Arial" w:hAnsi="Arial" w:cs="Arial"/>
+        </w:rPr>
+        <w:t xml:space="preserve">&lt;&lt; </w:t>
+      </w:r>
+      <w:r>
+        <w:rPr>
+          <w:rFonts w:ascii="Arial" w:hAnsi="Arial" w:cs="Arial"/>
+        </w:rPr>
+        <w:t>c</w:t>
+      </w:r>
+      <w:r>
+        <w:rPr>
+          <w:rFonts w:ascii="Arial" w:hAnsi="Arial" w:cs="Arial"/>
+        </w:rPr>
+        <w:t>s_</w:t>
+      </w:r>
+      <w:r>
+        <w:rPr>
+          <w:rFonts w:ascii="Arial" w:hAnsi="Arial" w:cs="Arial"/>
+        </w:rPr>
+        <w:t>trialHearingTrialDJAddSection</w:t>
+      </w:r>
       <w:r>
         <w:rPr>
           <w:rFonts w:ascii="Arial" w:hAnsi="Arial" w:cs="Arial"/>
         </w:rPr>
         <w:t>&gt;&gt;</w:t>
       </w:r>
-      <w:r>
-        <w:rPr>
-          <w:rFonts w:ascii="Arial" w:hAnsi="Arial" w:cs="Arial"/>
-        </w:rPr>
-        <w:t xml:space="preserve">&lt;&lt; </w:t>
-      </w:r>
-      <w:proofErr w:type="spellStart"/>
-      <w:r>
-        <w:rPr>
-          <w:rFonts w:ascii="Arial" w:hAnsi="Arial" w:cs="Arial"/>
-        </w:rPr>
-        <w:t>c</w:t>
-      </w:r>
-      <w:r>
-        <w:rPr>
-          <w:rFonts w:ascii="Arial" w:hAnsi="Arial" w:cs="Arial"/>
-        </w:rPr>
-        <w:t>s_</w:t>
-      </w:r>
-      <w:r>
-        <w:rPr>
-          <w:rFonts w:ascii="Arial" w:hAnsi="Arial" w:cs="Arial"/>
-        </w:rPr>
-        <w:t>trialHearingTrialDJAddSection</w:t>
-      </w:r>
-      <w:proofErr w:type="spellEnd"/>
-      <w:r>
-        <w:rPr>
-          <w:rFonts w:ascii="Arial" w:hAnsi="Arial" w:cs="Arial"/>
-        </w:rPr>
-        <w:t>&gt;&gt;</w:t>
-      </w:r>
-    </w:p>
-    <w:p>
-      <w:pPr>
-        <w:rPr>
-          <w:rFonts w:ascii="Arial" w:hAnsi="Arial" w:cs="Arial"/>
+    </w:p>
+    <w:p>
+      <w:pPr>
+        <w:rPr>
+          <w:rFonts w:ascii="Arial" w:hAnsi="Arial" w:cs="Arial"/>
+          <w:b/>
         </w:rPr>
       </w:pPr>
       <w:r>
@@ -2671,6 +2124,35 @@
           <w:b/>
         </w:rPr>
         <w:t>Trial</w:t>
+      </w:r>
+    </w:p>
+    <w:p>
+      <w:pPr>
+        <w:rPr>
+          <w:rFonts w:ascii="Arial" w:hAnsi="Arial" w:cs="Arial"/>
+          <w:bCs/>
+        </w:rPr>
+      </w:pPr>
+      <w:r>
+        <w:rPr>
+          <w:rFonts w:ascii="Arial" w:hAnsi="Arial" w:cs="Arial"/>
+          <w:bCs/>
+        </w:rPr>
+        <w:t>&lt;&lt;cs_{</w:t>
+      </w:r>
+      <w:r>
+        <w:rPr>
+          <w:rFonts w:ascii="Arial" w:hAnsi="Arial" w:cs="Arial"/>
+          <w:lang w:val="en-US"/>
+        </w:rPr>
+        <w:t>disposalHearingDateToToggle</w:t>
+      </w:r>
+      <w:r>
+        <w:rPr>
+          <w:rFonts w:ascii="Arial" w:hAnsi="Arial" w:cs="Arial"/>
+          <w:lang w:val="en-US"/>
+        </w:rPr>
+        <w:t>=true}&gt;&gt;</w:t>
       </w:r>
     </w:p>
     <w:p>
@@ -2689,7 +2171,66 @@
         <w:rPr>
           <w:rFonts w:ascii="Arial" w:hAnsi="Arial" w:cs="Arial"/>
         </w:rPr>
-        <w:t>The trial will be heard within a 3 week trial window starting from</w:t>
+        <w:t xml:space="preserve">The trial will be heard within a 3 week trial window starting from </w:t>
+      </w:r>
+      <w:r>
+        <w:rPr>
+          <w:rFonts w:ascii="Arial" w:hAnsi="Arial" w:cs="Arial"/>
+          <w:b/>
+          <w:bCs/>
+        </w:rPr>
+        <w:t>&lt;&lt;</w:t>
+      </w:r>
+      <w:r>
+        <w:rPr>
+          <w:rFonts w:ascii="Arial" w:eastAsia="Arial" w:hAnsi="Arial" w:cs="Arial"/>
+          <w:bCs/>
+        </w:rPr>
+        <w:t>{dateFormat(</w:t>
+      </w:r>
+      <w:r>
+        <w:rPr>
+          <w:rFonts w:ascii="Arial" w:hAnsi="Arial" w:cs="Arial"/>
+          <w:lang w:val="en-US"/>
+        </w:rPr>
+        <w:t>fastTrackHearingTime.dateFrom</w:t>
+      </w:r>
+      <w:r>
+        <w:rPr>
+          <w:rFonts w:ascii="Arial" w:eastAsia="Arial" w:hAnsi="Arial" w:cs="Arial"/>
+          <w:bCs/>
+        </w:rPr>
+        <w:t>, ‘dd MMMM yyyy’, ‘yyyy-MM-dd’</w:t>
+      </w:r>
+      <w:r>
+        <w:rPr>
+          <w:rFonts w:ascii="Arial" w:eastAsia="Arial" w:hAnsi="Arial" w:cs="Arial"/>
+          <w:bCs/>
+        </w:rPr>
+        <w:t>)</w:t>
+      </w:r>
+      <w:r>
+        <w:rPr>
+          <w:rFonts w:ascii="Arial" w:eastAsia="Arial" w:hAnsi="Arial" w:cs="Arial"/>
+          <w:bCs/>
+        </w:rPr>
+        <w:t>}</w:t>
+      </w:r>
+      <w:r>
+        <w:rPr>
+          <w:rFonts w:ascii="Arial" w:hAnsi="Arial" w:cs="Arial"/>
+          <w:b/>
+          <w:bCs/>
+        </w:rPr>
+        <w:t>&gt;&gt;</w:t>
+      </w:r>
+      <w:r>
+        <w:rPr>
+          <w:rFonts w:ascii="Arial" w:hAnsi="Arial" w:cs="Arial"/>
+          <w:b/>
+          <w:bCs/>
+        </w:rPr>
+        <w:t>.</w:t>
       </w:r>
       <w:r>
         <w:rPr>
@@ -2700,114 +2241,6 @@
       <w:r>
         <w:rPr>
           <w:rFonts w:ascii="Arial" w:hAnsi="Arial" w:cs="Arial"/>
-          <w:b/>
-          <w:bCs/>
-        </w:rPr>
-        <w:t>&lt;&lt; {</w:t>
-      </w:r>
-      <w:proofErr w:type="spellStart"/>
-      <w:r>
-        <w:rPr>
-          <w:rFonts w:ascii="Arial" w:hAnsi="Arial" w:cs="Arial"/>
-          <w:b/>
-          <w:bCs/>
-        </w:rPr>
-        <w:t>dateFormat</w:t>
-      </w:r>
-      <w:proofErr w:type="spellEnd"/>
-      <w:r>
-        <w:rPr>
-          <w:rFonts w:ascii="Arial" w:hAnsi="Arial" w:cs="Arial"/>
-          <w:b/>
-          <w:bCs/>
-        </w:rPr>
-        <w:t>(</w:t>
-      </w:r>
-      <w:r>
-        <w:rPr>
-          <w:rFonts w:ascii="Arial" w:hAnsi="Arial" w:cs="Arial"/>
-          <w:b/>
-          <w:bCs/>
-        </w:rPr>
-        <w:t>trialHearingTimeDJ</w:t>
-      </w:r>
-      <w:r>
-        <w:rPr>
-          <w:rFonts w:ascii="Arial" w:hAnsi="Arial" w:cs="Arial"/>
-          <w:b/>
-          <w:bCs/>
-        </w:rPr>
-        <w:t>.date</w:t>
-      </w:r>
-      <w:r>
-        <w:rPr>
-          <w:rFonts w:ascii="Arial" w:hAnsi="Arial" w:cs="Arial"/>
-          <w:b/>
-          <w:bCs/>
-        </w:rPr>
-        <w:t>1</w:t>
-      </w:r>
-      <w:r>
-        <w:rPr>
-          <w:rFonts w:ascii="Arial" w:hAnsi="Arial" w:cs="Arial"/>
-          <w:b/>
-          <w:bCs/>
-        </w:rPr>
-        <w:t>,</w:t>
-      </w:r>
-      <w:r>
-        <w:rPr>
-          <w:rFonts w:ascii="Arial" w:hAnsi="Arial" w:cs="Arial"/>
-          <w:b/>
-          <w:bCs/>
-        </w:rPr>
-        <w:t xml:space="preserve"> ‘dd MMMM </w:t>
-      </w:r>
-      <w:proofErr w:type="spellStart"/>
-      <w:r>
-        <w:rPr>
-          <w:rFonts w:ascii="Arial" w:hAnsi="Arial" w:cs="Arial"/>
-          <w:b/>
-          <w:bCs/>
-        </w:rPr>
-        <w:t>yyyy</w:t>
-      </w:r>
-      <w:proofErr w:type="spellEnd"/>
-      <w:r>
-        <w:rPr>
-          <w:rFonts w:ascii="Arial" w:hAnsi="Arial" w:cs="Arial"/>
-          <w:b/>
-          <w:bCs/>
-        </w:rPr>
-        <w:t>’, ‘</w:t>
-      </w:r>
-      <w:proofErr w:type="spellStart"/>
-      <w:r>
-        <w:rPr>
-          <w:rFonts w:ascii="Arial" w:hAnsi="Arial" w:cs="Arial"/>
-          <w:b/>
-          <w:bCs/>
-        </w:rPr>
-        <w:t>yyyy</w:t>
-      </w:r>
-      <w:proofErr w:type="spellEnd"/>
-      <w:r>
-        <w:rPr>
-          <w:rFonts w:ascii="Arial" w:hAnsi="Arial" w:cs="Arial"/>
-          <w:b/>
-          <w:bCs/>
-        </w:rPr>
-        <w:t>-MM-dd’)}&gt;&gt;</w:t>
-      </w:r>
-      <w:r>
-        <w:rPr>
-          <w:rFonts w:ascii="Arial" w:hAnsi="Arial" w:cs="Arial"/>
-        </w:rPr>
-        <w:t xml:space="preserve">. </w:t>
-      </w:r>
-      <w:r>
-        <w:rPr>
-          <w:rFonts w:ascii="Arial" w:hAnsi="Arial" w:cs="Arial"/>
         </w:rPr>
         <w:t>The time estimate is</w:t>
       </w:r>
@@ -2822,32 +2255,200 @@
           <w:rFonts w:ascii="Arial" w:hAnsi="Arial" w:cs="Arial"/>
           <w:b/>
           <w:bCs/>
-        </w:rPr>
-        <w:t>&lt;&lt;{</w:t>
-      </w:r>
-      <w:proofErr w:type="spellStart"/>
-      <w:r>
-        <w:rPr>
-          <w:rFonts w:ascii="Arial" w:hAnsi="Arial" w:cs="Arial"/>
-          <w:b/>
-          <w:bCs/>
-        </w:rPr>
-        <w:t>trialHearingTimeEstimateDJ</w:t>
-      </w:r>
-      <w:proofErr w:type="spellEnd"/>
-      <w:r>
-        <w:rPr>
-          <w:rFonts w:ascii="Arial" w:hAnsi="Arial" w:cs="Arial"/>
-          <w:b/>
-          <w:bCs/>
+          <w:lang w:val="en-US"/>
+        </w:rPr>
+        <w:t>&lt;&lt;fastTrackHearingTimeEstimate&gt;&gt;</w:t>
+      </w:r>
+      <w:r>
+        <w:rPr>
+          <w:rFonts w:ascii="Arial" w:hAnsi="Arial" w:cs="Arial"/>
+          <w:lang w:val="en-US"/>
+        </w:rPr>
+        <w:t>.</w:t>
+      </w:r>
+    </w:p>
+    <w:p>
+      <w:pPr>
+        <w:rPr>
+          <w:rFonts w:ascii="Arial" w:hAnsi="Arial" w:cs="Arial"/>
+          <w:bCs/>
+        </w:rPr>
+      </w:pPr>
+      <w:r>
+        <w:rPr>
+          <w:rFonts w:ascii="Arial" w:hAnsi="Arial" w:cs="Arial"/>
+          <w:bCs/>
+        </w:rPr>
+        <w:t>&lt;&lt;es_&gt;&gt;</w:t>
+      </w:r>
+    </w:p>
+    <w:p>
+      <w:pPr>
+        <w:rPr>
+          <w:rFonts w:ascii="Arial" w:hAnsi="Arial" w:cs="Arial"/>
+        </w:rPr>
+      </w:pPr>
+      <w:r>
+        <w:rPr>
+          <w:rFonts w:ascii="Arial" w:hAnsi="Arial" w:cs="Arial"/>
+          <w:bCs/>
+        </w:rPr>
+        <w:t>&lt;&lt;cs_{</w:t>
+      </w:r>
+      <w:r>
+        <w:rPr>
+          <w:rFonts w:ascii="Arial" w:hAnsi="Arial" w:cs="Arial"/>
+          <w:lang w:val="en-US"/>
+        </w:rPr>
+        <w:t>disposalHearingDateToToggle</w:t>
+      </w:r>
+      <w:r>
+        <w:rPr>
+          <w:rFonts w:ascii="Arial" w:hAnsi="Arial" w:cs="Arial"/>
+          <w:lang w:val="en-US"/>
+        </w:rPr>
+        <w:t>=</w:t>
+      </w:r>
+      <w:r>
+        <w:rPr>
+          <w:rFonts w:ascii="Arial" w:hAnsi="Arial" w:cs="Arial"/>
+          <w:lang w:val="en-US"/>
+        </w:rPr>
+        <w:t>false</w:t>
+      </w:r>
+      <w:r>
+        <w:rPr>
+          <w:rFonts w:ascii="Arial" w:hAnsi="Arial" w:cs="Arial"/>
+          <w:lang w:val="en-US"/>
         </w:rPr>
         <w:t>}&gt;&gt;</w:t>
       </w:r>
-      <w:r>
-        <w:rPr>
-          <w:rFonts w:ascii="Arial" w:hAnsi="Arial" w:cs="Arial"/>
+    </w:p>
+    <w:p>
+      <w:pPr>
+        <w:pStyle w:val="ListParagraph"/>
+        <w:numPr>
+          <w:ilvl w:val="0"/>
+          <w:numId w:val="1"/>
+        </w:numPr>
+        <w:ind w:left="851" w:hanging="491"/>
+        <w:rPr>
+          <w:rFonts w:ascii="Arial" w:hAnsi="Arial" w:cs="Arial"/>
+        </w:rPr>
+      </w:pPr>
+      <w:r>
+        <w:rPr>
+          <w:rFonts w:ascii="Arial" w:hAnsi="Arial" w:cs="Arial"/>
+        </w:rPr>
+        <w:t xml:space="preserve">The trial will be heard within a 3 week trial window starting from </w:t>
+      </w:r>
+      <w:r>
+        <w:rPr>
+          <w:rFonts w:ascii="Arial" w:hAnsi="Arial" w:cs="Arial"/>
+          <w:b/>
+          <w:bCs/>
+        </w:rPr>
+        <w:t>&lt;&lt;</w:t>
+      </w:r>
+      <w:r>
+        <w:rPr>
+          <w:rFonts w:ascii="Arial" w:eastAsia="Arial" w:hAnsi="Arial" w:cs="Arial"/>
+          <w:bCs/>
+        </w:rPr>
+        <w:t>{dateFormat(</w:t>
+      </w:r>
+      <w:r>
+        <w:rPr>
+          <w:rFonts w:ascii="Arial" w:hAnsi="Arial" w:cs="Arial"/>
+          <w:lang w:val="en-US"/>
+        </w:rPr>
+        <w:t>fastTrackHearingTime.dateFrom</w:t>
+      </w:r>
+      <w:r>
+        <w:rPr>
+          <w:rFonts w:ascii="Arial" w:eastAsia="Arial" w:hAnsi="Arial" w:cs="Arial"/>
+          <w:bCs/>
+        </w:rPr>
+        <w:t>, ‘dd MMMM yyyy’, ‘yyyy-MM-dd’</w:t>
+      </w:r>
+      <w:r>
+        <w:rPr>
+          <w:rFonts w:ascii="Arial" w:eastAsia="Arial" w:hAnsi="Arial" w:cs="Arial"/>
+          <w:bCs/>
+        </w:rPr>
+        <w:t>)</w:t>
+      </w:r>
+      <w:r>
+        <w:rPr>
+          <w:rFonts w:ascii="Arial" w:eastAsia="Arial" w:hAnsi="Arial" w:cs="Arial"/>
+          <w:bCs/>
+        </w:rPr>
+        <w:t>}</w:t>
+      </w:r>
+      <w:r>
+        <w:rPr>
+          <w:rFonts w:ascii="Arial" w:hAnsi="Arial" w:cs="Arial"/>
+          <w:b/>
+          <w:bCs/>
+        </w:rPr>
+        <w:t>&gt;&gt;</w:t>
+      </w:r>
+      <w:r>
+        <w:rPr>
+          <w:rFonts w:ascii="Arial" w:hAnsi="Arial" w:cs="Arial"/>
+          <w:b/>
+          <w:bCs/>
         </w:rPr>
         <w:t>.</w:t>
+      </w:r>
+      <w:r>
+        <w:rPr>
+          <w:rFonts w:ascii="Arial" w:hAnsi="Arial" w:cs="Arial"/>
+        </w:rPr>
+        <w:t xml:space="preserve"> </w:t>
+      </w:r>
+      <w:r>
+        <w:rPr>
+          <w:rFonts w:ascii="Arial" w:hAnsi="Arial" w:cs="Arial"/>
+        </w:rPr>
+        <w:t>The time estimate is</w:t>
+      </w:r>
+      <w:r>
+        <w:rPr>
+          <w:rFonts w:ascii="Arial" w:hAnsi="Arial" w:cs="Arial"/>
+        </w:rPr>
+        <w:t xml:space="preserve"> </w:t>
+      </w:r>
+      <w:r>
+        <w:rPr>
+          <w:rFonts w:ascii="Arial" w:hAnsi="Arial" w:cs="Arial"/>
+          <w:b/>
+          <w:bCs/>
+          <w:lang w:val="en-US"/>
+        </w:rPr>
+        <w:t>&lt;&lt;fastTrackHearingTimeEstimate&gt;&gt;</w:t>
+      </w:r>
+      <w:r>
+        <w:rPr>
+          <w:rFonts w:ascii="Arial" w:hAnsi="Arial" w:cs="Arial"/>
+          <w:lang w:val="en-US"/>
+        </w:rPr>
+        <w:t>.</w:t>
+      </w:r>
+    </w:p>
+    <w:p>
+      <w:pPr>
+        <w:rPr>
+          <w:rFonts w:ascii="Arial" w:hAnsi="Arial" w:cs="Arial"/>
+          <w:bCs/>
+        </w:rPr>
+      </w:pPr>
+      <w:r>
+        <w:rPr>
+          <w:rFonts w:ascii="Arial" w:hAnsi="Arial" w:cs="Arial"/>
+          <w:bCs/>
+        </w:rPr>
+        <w:t>&lt;&lt;es_&gt;&gt;</w:t>
       </w:r>
     </w:p>
     <w:p>
@@ -2952,36 +2553,21 @@
         <w:rPr>
           <w:rFonts w:ascii="Arial" w:hAnsi="Arial" w:cs="Arial"/>
         </w:rPr>
+        <w:t>&lt;&lt; typeBundleInfo &gt;&gt;</w:t>
+      </w:r>
+    </w:p>
+    <w:p>
+      <w:pPr>
+        <w:rPr>
+          <w:rFonts w:ascii="Arial" w:hAnsi="Arial" w:cs="Arial"/>
+        </w:rPr>
+      </w:pPr>
+      <w:r>
+        <w:rPr>
+          <w:rFonts w:ascii="Arial" w:hAnsi="Arial" w:cs="Arial"/>
+        </w:rPr>
         <w:t xml:space="preserve">&lt;&lt; </w:t>
       </w:r>
-      <w:proofErr w:type="spellStart"/>
-      <w:r>
-        <w:rPr>
-          <w:rFonts w:ascii="Arial" w:hAnsi="Arial" w:cs="Arial"/>
-        </w:rPr>
-        <w:t>typeBundleInfo</w:t>
-      </w:r>
-      <w:proofErr w:type="spellEnd"/>
-      <w:r>
-        <w:rPr>
-          <w:rFonts w:ascii="Arial" w:hAnsi="Arial" w:cs="Arial"/>
-        </w:rPr>
-        <w:t xml:space="preserve"> &gt;&gt;</w:t>
-      </w:r>
-    </w:p>
-    <w:p>
-      <w:pPr>
-        <w:rPr>
-          <w:rFonts w:ascii="Arial" w:hAnsi="Arial" w:cs="Arial"/>
-        </w:rPr>
-      </w:pPr>
-      <w:r>
-        <w:rPr>
-          <w:rFonts w:ascii="Arial" w:hAnsi="Arial" w:cs="Arial"/>
-        </w:rPr>
-        <w:t xml:space="preserve">&lt;&lt; </w:t>
-      </w:r>
-      <w:proofErr w:type="spellStart"/>
       <w:r>
         <w:rPr>
           <w:rFonts w:ascii="Arial" w:hAnsi="Arial" w:cs="Arial"/>
@@ -2992,14 +2578,7 @@
         <w:rPr>
           <w:rFonts w:ascii="Arial" w:hAnsi="Arial" w:cs="Arial"/>
         </w:rPr>
-        <w:t>s_trialHearingTrialDJAddSection</w:t>
-      </w:r>
-      <w:proofErr w:type="spellEnd"/>
-      <w:r>
-        <w:rPr>
-          <w:rFonts w:ascii="Arial" w:hAnsi="Arial" w:cs="Arial"/>
-        </w:rPr>
-        <w:t>&gt;&gt;</w:t>
+        <w:t>s_trialHearingTrialDJAddSection&gt;&gt;</w:t>
       </w:r>
     </w:p>
     <w:p>
@@ -3327,7 +2906,6 @@
         </w:rPr>
         <w:t>&lt;&lt;</w:t>
       </w:r>
-      <w:proofErr w:type="spellStart"/>
       <w:r>
         <w:rPr>
           <w:rFonts w:ascii="Arial" w:eastAsia="Times New Roman" w:hAnsi="Arial" w:cs="Arial"/>
@@ -3340,15 +2918,7 @@
           <w:rFonts w:ascii="Arial" w:eastAsia="Times New Roman" w:hAnsi="Arial" w:cs="Arial"/>
           <w:lang w:eastAsia="en-GB"/>
         </w:rPr>
-        <w:t>.input</w:t>
-      </w:r>
-      <w:proofErr w:type="spellEnd"/>
-      <w:r>
-        <w:rPr>
-          <w:rFonts w:ascii="Arial" w:eastAsia="Times New Roman" w:hAnsi="Arial" w:cs="Arial"/>
-          <w:lang w:eastAsia="en-GB"/>
-        </w:rPr>
-        <w:t>&gt;&gt;</w:t>
+        <w:t>.input&gt;&gt;</w:t>
       </w:r>
     </w:p>
     <w:p>
@@ -3374,7 +2944,6 @@
         </w:rPr>
         <w:t xml:space="preserve">&lt;&lt; </w:t>
       </w:r>
-      <w:proofErr w:type="spellStart"/>
       <w:r>
         <w:rPr>
           <w:rFonts w:ascii="Arial" w:hAnsi="Arial" w:cs="Arial"/>
@@ -3393,7 +2962,6 @@
         </w:rPr>
         <w:t>trialBuildingDisputeAddSection</w:t>
       </w:r>
-      <w:proofErr w:type="spellEnd"/>
       <w:r>
         <w:rPr>
           <w:rFonts w:ascii="Arial" w:hAnsi="Arial" w:cs="Arial"/>
@@ -3529,6 +3097,7 @@
         <w:rPr>
           <w:rFonts w:ascii="Arial" w:hAnsi="Arial" w:cs="Arial"/>
         </w:rPr>
+        <w:lastRenderedPageBreak/>
         <w:t xml:space="preserve">&lt;&lt;trialBuildingDispute.input3&gt;&gt; </w:t>
       </w:r>
       <w:r>
@@ -3537,25 +3106,7 @@
           <w:b/>
           <w:bCs/>
         </w:rPr>
-        <w:t>&lt;&lt;{</w:t>
-      </w:r>
-      <w:proofErr w:type="spellStart"/>
-      <w:r>
-        <w:rPr>
-          <w:rFonts w:ascii="Arial" w:hAnsi="Arial" w:cs="Arial"/>
-          <w:b/>
-          <w:bCs/>
-        </w:rPr>
-        <w:t>dateFormat</w:t>
-      </w:r>
-      <w:proofErr w:type="spellEnd"/>
-      <w:r>
-        <w:rPr>
-          <w:rFonts w:ascii="Arial" w:hAnsi="Arial" w:cs="Arial"/>
-          <w:b/>
-          <w:bCs/>
-        </w:rPr>
-        <w:t>(</w:t>
+        <w:t>&lt;&lt;{dateFormat(</w:t>
       </w:r>
       <w:r>
         <w:rPr>
@@ -3587,43 +3138,7 @@
           <w:b/>
           <w:bCs/>
         </w:rPr>
-        <w:t xml:space="preserve"> ‘dd MMMM </w:t>
-      </w:r>
-      <w:proofErr w:type="spellStart"/>
-      <w:r>
-        <w:rPr>
-          <w:rFonts w:ascii="Arial" w:hAnsi="Arial" w:cs="Arial"/>
-          <w:b/>
-          <w:bCs/>
-        </w:rPr>
-        <w:t>yyyy</w:t>
-      </w:r>
-      <w:proofErr w:type="spellEnd"/>
-      <w:r>
-        <w:rPr>
-          <w:rFonts w:ascii="Arial" w:hAnsi="Arial" w:cs="Arial"/>
-          <w:b/>
-          <w:bCs/>
-        </w:rPr>
-        <w:t>’, ‘</w:t>
-      </w:r>
-      <w:proofErr w:type="spellStart"/>
-      <w:r>
-        <w:rPr>
-          <w:rFonts w:ascii="Arial" w:hAnsi="Arial" w:cs="Arial"/>
-          <w:b/>
-          <w:bCs/>
-        </w:rPr>
-        <w:t>yyyy</w:t>
-      </w:r>
-      <w:proofErr w:type="spellEnd"/>
-      <w:r>
-        <w:rPr>
-          <w:rFonts w:ascii="Arial" w:hAnsi="Arial" w:cs="Arial"/>
-          <w:b/>
-          <w:bCs/>
-        </w:rPr>
-        <w:t xml:space="preserve">-MM-dd’)}&gt;&gt;. </w:t>
+        <w:t xml:space="preserve"> ‘dd MMMM yyyy’, ‘yyyy-MM-dd’)}&gt;&gt;. </w:t>
       </w:r>
       <w:r>
         <w:rPr>
@@ -3643,25 +3158,7 @@
           <w:b/>
           <w:bCs/>
         </w:rPr>
-        <w:t>&lt;&lt;{</w:t>
-      </w:r>
-      <w:proofErr w:type="spellStart"/>
-      <w:r>
-        <w:rPr>
-          <w:rFonts w:ascii="Arial" w:hAnsi="Arial" w:cs="Arial"/>
-          <w:b/>
-          <w:bCs/>
-        </w:rPr>
-        <w:t>dateFormat</w:t>
-      </w:r>
-      <w:proofErr w:type="spellEnd"/>
-      <w:r>
-        <w:rPr>
-          <w:rFonts w:ascii="Arial" w:hAnsi="Arial" w:cs="Arial"/>
-          <w:b/>
-          <w:bCs/>
-        </w:rPr>
-        <w:t>(</w:t>
+        <w:t>&lt;&lt;{dateFormat(</w:t>
       </w:r>
       <w:r>
         <w:rPr>
@@ -3693,43 +3190,7 @@
           <w:b/>
           <w:bCs/>
         </w:rPr>
-        <w:t xml:space="preserve"> ‘dd MMMM </w:t>
-      </w:r>
-      <w:proofErr w:type="spellStart"/>
-      <w:r>
-        <w:rPr>
-          <w:rFonts w:ascii="Arial" w:hAnsi="Arial" w:cs="Arial"/>
-          <w:b/>
-          <w:bCs/>
-        </w:rPr>
-        <w:t>yyyy</w:t>
-      </w:r>
-      <w:proofErr w:type="spellEnd"/>
-      <w:r>
-        <w:rPr>
-          <w:rFonts w:ascii="Arial" w:hAnsi="Arial" w:cs="Arial"/>
-          <w:b/>
-          <w:bCs/>
-        </w:rPr>
-        <w:t>’, ‘</w:t>
-      </w:r>
-      <w:proofErr w:type="spellStart"/>
-      <w:r>
-        <w:rPr>
-          <w:rFonts w:ascii="Arial" w:hAnsi="Arial" w:cs="Arial"/>
-          <w:b/>
-          <w:bCs/>
-        </w:rPr>
-        <w:t>yyyy</w:t>
-      </w:r>
-      <w:proofErr w:type="spellEnd"/>
-      <w:r>
-        <w:rPr>
-          <w:rFonts w:ascii="Arial" w:hAnsi="Arial" w:cs="Arial"/>
-          <w:b/>
-          <w:bCs/>
-        </w:rPr>
-        <w:t>-MM-dd’)}&gt;&gt;.</w:t>
+        <w:t xml:space="preserve"> ‘dd MMMM yyyy’, ‘yyyy-MM-dd’)}&gt;&gt;.</w:t>
       </w:r>
     </w:p>
     <w:p>
@@ -3744,7 +3205,6 @@
         </w:rPr>
         <w:t xml:space="preserve">&lt;&lt; </w:t>
       </w:r>
-      <w:proofErr w:type="spellStart"/>
       <w:r>
         <w:rPr>
           <w:rFonts w:ascii="Arial" w:hAnsi="Arial" w:cs="Arial"/>
@@ -3755,14 +3215,7 @@
         <w:rPr>
           <w:rFonts w:ascii="Arial" w:hAnsi="Arial" w:cs="Arial"/>
         </w:rPr>
-        <w:t>s_trialBuildingDisputeAddSection</w:t>
-      </w:r>
-      <w:proofErr w:type="spellEnd"/>
-      <w:r>
-        <w:rPr>
-          <w:rFonts w:ascii="Arial" w:hAnsi="Arial" w:cs="Arial"/>
-        </w:rPr>
-        <w:t>&gt;&gt;</w:t>
+        <w:t>s_trialBuildingDisputeAddSection&gt;&gt;</w:t>
       </w:r>
     </w:p>
     <w:p>
@@ -3777,7 +3230,6 @@
         </w:rPr>
         <w:t xml:space="preserve">&lt;&lt; </w:t>
       </w:r>
-      <w:proofErr w:type="spellStart"/>
       <w:r>
         <w:rPr>
           <w:rFonts w:ascii="Arial" w:hAnsi="Arial" w:cs="Arial"/>
@@ -3796,7 +3248,6 @@
         </w:rPr>
         <w:t>trialClinicalNegligenceAddSection</w:t>
       </w:r>
-      <w:proofErr w:type="spellEnd"/>
       <w:r>
         <w:rPr>
           <w:rFonts w:ascii="Arial" w:hAnsi="Arial" w:cs="Arial"/>
@@ -3897,7 +3348,6 @@
         <w:rPr>
           <w:rFonts w:ascii="Arial" w:hAnsi="Arial" w:cs="Arial"/>
         </w:rPr>
-        <w:lastRenderedPageBreak/>
         <w:t>&lt;&lt;</w:t>
       </w:r>
       <w:r>
@@ -4024,36 +3474,21 @@
         <w:rPr>
           <w:rFonts w:ascii="Arial" w:hAnsi="Arial" w:cs="Arial"/>
         </w:rPr>
+        <w:t>&lt;&lt; es_trialClinicalNegligenceAddSection&gt;&gt;</w:t>
+      </w:r>
+    </w:p>
+    <w:p>
+      <w:pPr>
+        <w:rPr>
+          <w:rFonts w:ascii="Arial" w:hAnsi="Arial" w:cs="Arial"/>
+        </w:rPr>
+      </w:pPr>
+      <w:r>
+        <w:rPr>
+          <w:rFonts w:ascii="Arial" w:hAnsi="Arial" w:cs="Arial"/>
+        </w:rPr>
         <w:t xml:space="preserve">&lt;&lt; </w:t>
       </w:r>
-      <w:proofErr w:type="spellStart"/>
-      <w:r>
-        <w:rPr>
-          <w:rFonts w:ascii="Arial" w:hAnsi="Arial" w:cs="Arial"/>
-        </w:rPr>
-        <w:t>es_trialClinicalNegligenceAddSection</w:t>
-      </w:r>
-      <w:proofErr w:type="spellEnd"/>
-      <w:r>
-        <w:rPr>
-          <w:rFonts w:ascii="Arial" w:hAnsi="Arial" w:cs="Arial"/>
-        </w:rPr>
-        <w:t>&gt;&gt;</w:t>
-      </w:r>
-    </w:p>
-    <w:p>
-      <w:pPr>
-        <w:rPr>
-          <w:rFonts w:ascii="Arial" w:hAnsi="Arial" w:cs="Arial"/>
-        </w:rPr>
-      </w:pPr>
-      <w:r>
-        <w:rPr>
-          <w:rFonts w:ascii="Arial" w:hAnsi="Arial" w:cs="Arial"/>
-        </w:rPr>
-        <w:t xml:space="preserve">&lt;&lt; </w:t>
-      </w:r>
-      <w:proofErr w:type="spellStart"/>
       <w:r>
         <w:rPr>
           <w:rFonts w:ascii="Arial" w:hAnsi="Arial" w:cs="Arial"/>
@@ -4072,7 +3507,6 @@
         </w:rPr>
         <w:t>trialCreditHireAddSection</w:t>
       </w:r>
-      <w:proofErr w:type="spellEnd"/>
       <w:r>
         <w:rPr>
           <w:rFonts w:ascii="Arial" w:hAnsi="Arial" w:cs="Arial"/>
@@ -4213,25 +3647,7 @@
           <w:b/>
           <w:bCs/>
         </w:rPr>
-        <w:t>&lt;&lt;{</w:t>
-      </w:r>
-      <w:proofErr w:type="spellStart"/>
-      <w:r>
-        <w:rPr>
-          <w:rFonts w:ascii="Arial" w:hAnsi="Arial" w:cs="Arial"/>
-          <w:b/>
-          <w:bCs/>
-        </w:rPr>
-        <w:t>dateFormat</w:t>
-      </w:r>
-      <w:proofErr w:type="spellEnd"/>
-      <w:r>
-        <w:rPr>
-          <w:rFonts w:ascii="Arial" w:hAnsi="Arial" w:cs="Arial"/>
-          <w:b/>
-          <w:bCs/>
-        </w:rPr>
-        <w:t>(</w:t>
+        <w:t>&lt;&lt;{dateFormat(</w:t>
       </w:r>
       <w:r>
         <w:rPr>
@@ -4263,43 +3679,7 @@
           <w:b/>
           <w:bCs/>
         </w:rPr>
-        <w:t xml:space="preserve"> ‘dd MMMM </w:t>
-      </w:r>
-      <w:proofErr w:type="spellStart"/>
-      <w:r>
-        <w:rPr>
-          <w:rFonts w:ascii="Arial" w:hAnsi="Arial" w:cs="Arial"/>
-          <w:b/>
-          <w:bCs/>
-        </w:rPr>
-        <w:t>yyyy</w:t>
-      </w:r>
-      <w:proofErr w:type="spellEnd"/>
-      <w:r>
-        <w:rPr>
-          <w:rFonts w:ascii="Arial" w:hAnsi="Arial" w:cs="Arial"/>
-          <w:b/>
-          <w:bCs/>
-        </w:rPr>
-        <w:t>’, ‘</w:t>
-      </w:r>
-      <w:proofErr w:type="spellStart"/>
-      <w:r>
-        <w:rPr>
-          <w:rFonts w:ascii="Arial" w:hAnsi="Arial" w:cs="Arial"/>
-          <w:b/>
-          <w:bCs/>
-        </w:rPr>
-        <w:t>yyyy</w:t>
-      </w:r>
-      <w:proofErr w:type="spellEnd"/>
-      <w:r>
-        <w:rPr>
-          <w:rFonts w:ascii="Arial" w:hAnsi="Arial" w:cs="Arial"/>
-          <w:b/>
-          <w:bCs/>
-        </w:rPr>
-        <w:t xml:space="preserve">-MM-dd’)}&gt;&gt;. </w:t>
+        <w:t xml:space="preserve"> ‘dd MMMM yyyy’, ‘yyyy-MM-dd’)}&gt;&gt;. </w:t>
       </w:r>
     </w:p>
     <w:p>
@@ -4387,25 +3767,7 @@
           <w:b/>
           <w:bCs/>
         </w:rPr>
-        <w:t>&lt;&lt;{</w:t>
-      </w:r>
-      <w:proofErr w:type="spellStart"/>
-      <w:r>
-        <w:rPr>
-          <w:rFonts w:ascii="Arial" w:hAnsi="Arial" w:cs="Arial"/>
-          <w:b/>
-          <w:bCs/>
-        </w:rPr>
-        <w:t>dateFormat</w:t>
-      </w:r>
-      <w:proofErr w:type="spellEnd"/>
-      <w:r>
-        <w:rPr>
-          <w:rFonts w:ascii="Arial" w:hAnsi="Arial" w:cs="Arial"/>
-          <w:b/>
-          <w:bCs/>
-        </w:rPr>
-        <w:t>(</w:t>
+        <w:t>&lt;&lt;{dateFormat(</w:t>
       </w:r>
       <w:r>
         <w:rPr>
@@ -4437,43 +3799,7 @@
           <w:b/>
           <w:bCs/>
         </w:rPr>
-        <w:t xml:space="preserve"> ‘dd MMMM </w:t>
-      </w:r>
-      <w:proofErr w:type="spellStart"/>
-      <w:r>
-        <w:rPr>
-          <w:rFonts w:ascii="Arial" w:hAnsi="Arial" w:cs="Arial"/>
-          <w:b/>
-          <w:bCs/>
-        </w:rPr>
-        <w:t>yyyy</w:t>
-      </w:r>
-      <w:proofErr w:type="spellEnd"/>
-      <w:r>
-        <w:rPr>
-          <w:rFonts w:ascii="Arial" w:hAnsi="Arial" w:cs="Arial"/>
-          <w:b/>
-          <w:bCs/>
-        </w:rPr>
-        <w:t>’, ‘</w:t>
-      </w:r>
-      <w:proofErr w:type="spellStart"/>
-      <w:r>
-        <w:rPr>
-          <w:rFonts w:ascii="Arial" w:hAnsi="Arial" w:cs="Arial"/>
-          <w:b/>
-          <w:bCs/>
-        </w:rPr>
-        <w:t>yyyy</w:t>
-      </w:r>
-      <w:proofErr w:type="spellEnd"/>
-      <w:r>
-        <w:rPr>
-          <w:rFonts w:ascii="Arial" w:hAnsi="Arial" w:cs="Arial"/>
-          <w:b/>
-          <w:bCs/>
-        </w:rPr>
-        <w:t>-MM-dd’)}&gt;&gt;.</w:t>
+        <w:t xml:space="preserve"> ‘dd MMMM yyyy’, ‘yyyy-MM-dd’)}&gt;&gt;.</w:t>
       </w:r>
     </w:p>
     <w:p>
@@ -4524,25 +3850,7 @@
           <w:b/>
           <w:bCs/>
         </w:rPr>
-        <w:t>&lt;&lt;{</w:t>
-      </w:r>
-      <w:proofErr w:type="spellStart"/>
-      <w:r>
-        <w:rPr>
-          <w:rFonts w:ascii="Arial" w:hAnsi="Arial" w:cs="Arial"/>
-          <w:b/>
-          <w:bCs/>
-        </w:rPr>
-        <w:t>dateFormat</w:t>
-      </w:r>
-      <w:proofErr w:type="spellEnd"/>
-      <w:r>
-        <w:rPr>
-          <w:rFonts w:ascii="Arial" w:hAnsi="Arial" w:cs="Arial"/>
-          <w:b/>
-          <w:bCs/>
-        </w:rPr>
-        <w:t>(</w:t>
+        <w:t>&lt;&lt;{dateFormat(</w:t>
       </w:r>
       <w:r>
         <w:rPr>
@@ -4574,43 +3882,7 @@
           <w:b/>
           <w:bCs/>
         </w:rPr>
-        <w:t xml:space="preserve"> ‘dd MMMM </w:t>
-      </w:r>
-      <w:proofErr w:type="spellStart"/>
-      <w:r>
-        <w:rPr>
-          <w:rFonts w:ascii="Arial" w:hAnsi="Arial" w:cs="Arial"/>
-          <w:b/>
-          <w:bCs/>
-        </w:rPr>
-        <w:t>yyyy</w:t>
-      </w:r>
-      <w:proofErr w:type="spellEnd"/>
-      <w:r>
-        <w:rPr>
-          <w:rFonts w:ascii="Arial" w:hAnsi="Arial" w:cs="Arial"/>
-          <w:b/>
-          <w:bCs/>
-        </w:rPr>
-        <w:t>’, ‘</w:t>
-      </w:r>
-      <w:proofErr w:type="spellStart"/>
-      <w:r>
-        <w:rPr>
-          <w:rFonts w:ascii="Arial" w:hAnsi="Arial" w:cs="Arial"/>
-          <w:b/>
-          <w:bCs/>
-        </w:rPr>
-        <w:t>yyyy</w:t>
-      </w:r>
-      <w:proofErr w:type="spellEnd"/>
-      <w:r>
-        <w:rPr>
-          <w:rFonts w:ascii="Arial" w:hAnsi="Arial" w:cs="Arial"/>
-          <w:b/>
-          <w:bCs/>
-        </w:rPr>
-        <w:t xml:space="preserve">-MM-dd’)}&gt;&gt;. </w:t>
+        <w:t xml:space="preserve"> ‘dd MMMM yyyy’, ‘yyyy-MM-dd’)}&gt;&gt;. </w:t>
       </w:r>
       <w:r>
         <w:rPr>
@@ -4648,25 +3920,7 @@
           <w:b/>
           <w:bCs/>
         </w:rPr>
-        <w:t>&lt;&lt;{</w:t>
-      </w:r>
-      <w:proofErr w:type="spellStart"/>
-      <w:r>
-        <w:rPr>
-          <w:rFonts w:ascii="Arial" w:hAnsi="Arial" w:cs="Arial"/>
-          <w:b/>
-          <w:bCs/>
-        </w:rPr>
-        <w:t>dateFormat</w:t>
-      </w:r>
-      <w:proofErr w:type="spellEnd"/>
-      <w:r>
-        <w:rPr>
-          <w:rFonts w:ascii="Arial" w:hAnsi="Arial" w:cs="Arial"/>
-          <w:b/>
-          <w:bCs/>
-        </w:rPr>
-        <w:t>(</w:t>
+        <w:t>&lt;&lt;{dateFormat(</w:t>
       </w:r>
       <w:r>
         <w:rPr>
@@ -4698,43 +3952,7 @@
           <w:b/>
           <w:bCs/>
         </w:rPr>
-        <w:t xml:space="preserve"> ‘dd MMMM </w:t>
-      </w:r>
-      <w:proofErr w:type="spellStart"/>
-      <w:r>
-        <w:rPr>
-          <w:rFonts w:ascii="Arial" w:hAnsi="Arial" w:cs="Arial"/>
-          <w:b/>
-          <w:bCs/>
-        </w:rPr>
-        <w:t>yyyy</w:t>
-      </w:r>
-      <w:proofErr w:type="spellEnd"/>
-      <w:r>
-        <w:rPr>
-          <w:rFonts w:ascii="Arial" w:hAnsi="Arial" w:cs="Arial"/>
-          <w:b/>
-          <w:bCs/>
-        </w:rPr>
-        <w:t>’, ‘</w:t>
-      </w:r>
-      <w:proofErr w:type="spellStart"/>
-      <w:r>
-        <w:rPr>
-          <w:rFonts w:ascii="Arial" w:hAnsi="Arial" w:cs="Arial"/>
-          <w:b/>
-          <w:bCs/>
-        </w:rPr>
-        <w:t>yyyy</w:t>
-      </w:r>
-      <w:proofErr w:type="spellEnd"/>
-      <w:r>
-        <w:rPr>
-          <w:rFonts w:ascii="Arial" w:hAnsi="Arial" w:cs="Arial"/>
-          <w:b/>
-          <w:bCs/>
-        </w:rPr>
-        <w:t xml:space="preserve">-MM-dd’)}&gt;&gt;. </w:t>
+        <w:t xml:space="preserve"> ‘dd MMMM yyyy’, ‘yyyy-MM-dd’)}&gt;&gt;. </w:t>
       </w:r>
       <w:r>
         <w:rPr>
@@ -4753,36 +3971,21 @@
         <w:rPr>
           <w:rFonts w:ascii="Arial" w:hAnsi="Arial" w:cs="Arial"/>
         </w:rPr>
+        <w:t>&lt;&lt; es_trialCreditHireAddSection&gt;&gt;</w:t>
+      </w:r>
+    </w:p>
+    <w:p>
+      <w:pPr>
+        <w:rPr>
+          <w:rFonts w:ascii="Arial" w:hAnsi="Arial" w:cs="Arial"/>
+        </w:rPr>
+      </w:pPr>
+      <w:r>
+        <w:rPr>
+          <w:rFonts w:ascii="Arial" w:hAnsi="Arial" w:cs="Arial"/>
+        </w:rPr>
         <w:t xml:space="preserve">&lt;&lt; </w:t>
       </w:r>
-      <w:proofErr w:type="spellStart"/>
-      <w:r>
-        <w:rPr>
-          <w:rFonts w:ascii="Arial" w:hAnsi="Arial" w:cs="Arial"/>
-        </w:rPr>
-        <w:t>es_trialCreditHireAddSection</w:t>
-      </w:r>
-      <w:proofErr w:type="spellEnd"/>
-      <w:r>
-        <w:rPr>
-          <w:rFonts w:ascii="Arial" w:hAnsi="Arial" w:cs="Arial"/>
-        </w:rPr>
-        <w:t>&gt;&gt;</w:t>
-      </w:r>
-    </w:p>
-    <w:p>
-      <w:pPr>
-        <w:rPr>
-          <w:rFonts w:ascii="Arial" w:hAnsi="Arial" w:cs="Arial"/>
-        </w:rPr>
-      </w:pPr>
-      <w:r>
-        <w:rPr>
-          <w:rFonts w:ascii="Arial" w:hAnsi="Arial" w:cs="Arial"/>
-        </w:rPr>
-        <w:t xml:space="preserve">&lt;&lt; </w:t>
-      </w:r>
-      <w:proofErr w:type="spellStart"/>
       <w:r>
         <w:rPr>
           <w:rFonts w:ascii="Arial" w:hAnsi="Arial" w:cs="Arial"/>
@@ -4807,7 +4010,6 @@
         </w:rPr>
         <w:t>AddSection</w:t>
       </w:r>
-      <w:proofErr w:type="spellEnd"/>
       <w:r>
         <w:rPr>
           <w:rFonts w:ascii="Arial" w:hAnsi="Arial" w:cs="Arial"/>
@@ -4861,42 +4063,33 @@
         <w:rPr>
           <w:rFonts w:ascii="Arial" w:hAnsi="Arial" w:cs="Arial"/>
         </w:rPr>
+        <w:t>&lt;&lt; es_trialEmployerLiability</w:t>
+      </w:r>
+      <w:r>
+        <w:rPr>
+          <w:rFonts w:ascii="Arial" w:hAnsi="Arial" w:cs="Arial"/>
+        </w:rPr>
+        <w:t>AddSection</w:t>
+      </w:r>
+      <w:r>
+        <w:rPr>
+          <w:rFonts w:ascii="Arial" w:hAnsi="Arial" w:cs="Arial"/>
+        </w:rPr>
+        <w:t>&gt;&gt;</w:t>
+      </w:r>
+    </w:p>
+    <w:p>
+      <w:pPr>
+        <w:rPr>
+          <w:rFonts w:ascii="Arial" w:hAnsi="Arial" w:cs="Arial"/>
+        </w:rPr>
+      </w:pPr>
+      <w:r>
+        <w:rPr>
+          <w:rFonts w:ascii="Arial" w:hAnsi="Arial" w:cs="Arial"/>
+        </w:rPr>
         <w:t xml:space="preserve">&lt;&lt; </w:t>
       </w:r>
-      <w:proofErr w:type="spellStart"/>
-      <w:r>
-        <w:rPr>
-          <w:rFonts w:ascii="Arial" w:hAnsi="Arial" w:cs="Arial"/>
-        </w:rPr>
-        <w:t>es_trialEmployerLiability</w:t>
-      </w:r>
-      <w:r>
-        <w:rPr>
-          <w:rFonts w:ascii="Arial" w:hAnsi="Arial" w:cs="Arial"/>
-        </w:rPr>
-        <w:t>AddSection</w:t>
-      </w:r>
-      <w:proofErr w:type="spellEnd"/>
-      <w:r>
-        <w:rPr>
-          <w:rFonts w:ascii="Arial" w:hAnsi="Arial" w:cs="Arial"/>
-        </w:rPr>
-        <w:t>&gt;&gt;</w:t>
-      </w:r>
-    </w:p>
-    <w:p>
-      <w:pPr>
-        <w:rPr>
-          <w:rFonts w:ascii="Arial" w:hAnsi="Arial" w:cs="Arial"/>
-        </w:rPr>
-      </w:pPr>
-      <w:r>
-        <w:rPr>
-          <w:rFonts w:ascii="Arial" w:hAnsi="Arial" w:cs="Arial"/>
-        </w:rPr>
-        <w:t xml:space="preserve">&lt;&lt; </w:t>
-      </w:r>
-      <w:proofErr w:type="spellStart"/>
       <w:r>
         <w:rPr>
           <w:rFonts w:ascii="Arial" w:hAnsi="Arial" w:cs="Arial"/>
@@ -4915,7 +4108,6 @@
         </w:rPr>
         <w:t>trialHousingDisrepairAddSection</w:t>
       </w:r>
-      <w:proofErr w:type="spellEnd"/>
       <w:r>
         <w:rPr>
           <w:rFonts w:ascii="Arial" w:hAnsi="Arial" w:cs="Arial"/>
@@ -5026,6 +4218,7 @@
         <w:rPr>
           <w:rFonts w:ascii="Arial" w:hAnsi="Arial" w:cs="Arial"/>
         </w:rPr>
+        <w:lastRenderedPageBreak/>
         <w:t xml:space="preserve">&lt;&lt;trialHousingDisrepair.input3&gt;&gt; </w:t>
       </w:r>
       <w:r>
@@ -5034,25 +4227,7 @@
           <w:b/>
           <w:bCs/>
         </w:rPr>
-        <w:t>&lt;&lt;{</w:t>
-      </w:r>
-      <w:proofErr w:type="spellStart"/>
-      <w:r>
-        <w:rPr>
-          <w:rFonts w:ascii="Arial" w:hAnsi="Arial" w:cs="Arial"/>
-          <w:b/>
-          <w:bCs/>
-        </w:rPr>
-        <w:t>dateFormat</w:t>
-      </w:r>
-      <w:proofErr w:type="spellEnd"/>
-      <w:r>
-        <w:rPr>
-          <w:rFonts w:ascii="Arial" w:hAnsi="Arial" w:cs="Arial"/>
-          <w:b/>
-          <w:bCs/>
-        </w:rPr>
-        <w:t>(</w:t>
+        <w:t>&lt;&lt;{dateFormat(</w:t>
       </w:r>
       <w:r>
         <w:rPr>
@@ -5084,43 +4259,7 @@
           <w:b/>
           <w:bCs/>
         </w:rPr>
-        <w:t xml:space="preserve"> ‘dd MMMM </w:t>
-      </w:r>
-      <w:proofErr w:type="spellStart"/>
-      <w:r>
-        <w:rPr>
-          <w:rFonts w:ascii="Arial" w:hAnsi="Arial" w:cs="Arial"/>
-          <w:b/>
-          <w:bCs/>
-        </w:rPr>
-        <w:t>yyyy</w:t>
-      </w:r>
-      <w:proofErr w:type="spellEnd"/>
-      <w:r>
-        <w:rPr>
-          <w:rFonts w:ascii="Arial" w:hAnsi="Arial" w:cs="Arial"/>
-          <w:b/>
-          <w:bCs/>
-        </w:rPr>
-        <w:t>’, ‘</w:t>
-      </w:r>
-      <w:proofErr w:type="spellStart"/>
-      <w:r>
-        <w:rPr>
-          <w:rFonts w:ascii="Arial" w:hAnsi="Arial" w:cs="Arial"/>
-          <w:b/>
-          <w:bCs/>
-        </w:rPr>
-        <w:t>yyyy</w:t>
-      </w:r>
-      <w:proofErr w:type="spellEnd"/>
-      <w:r>
-        <w:rPr>
-          <w:rFonts w:ascii="Arial" w:hAnsi="Arial" w:cs="Arial"/>
-          <w:b/>
-          <w:bCs/>
-        </w:rPr>
-        <w:t>-MM-dd’)}&gt;&gt;.</w:t>
+        <w:t xml:space="preserve"> ‘dd MMMM yyyy’, ‘yyyy-MM-dd’)}&gt;&gt;.</w:t>
       </w:r>
     </w:p>
     <w:p>
@@ -5149,25 +4288,7 @@
           <w:b/>
           <w:bCs/>
         </w:rPr>
-        <w:t>&lt;&lt;{</w:t>
-      </w:r>
-      <w:proofErr w:type="spellStart"/>
-      <w:r>
-        <w:rPr>
-          <w:rFonts w:ascii="Arial" w:hAnsi="Arial" w:cs="Arial"/>
-          <w:b/>
-          <w:bCs/>
-        </w:rPr>
-        <w:t>dateFormat</w:t>
-      </w:r>
-      <w:proofErr w:type="spellEnd"/>
-      <w:r>
-        <w:rPr>
-          <w:rFonts w:ascii="Arial" w:hAnsi="Arial" w:cs="Arial"/>
-          <w:b/>
-          <w:bCs/>
-        </w:rPr>
-        <w:t>(</w:t>
+        <w:t>&lt;&lt;{dateFormat(</w:t>
       </w:r>
       <w:r>
         <w:rPr>
@@ -5199,43 +4320,7 @@
           <w:b/>
           <w:bCs/>
         </w:rPr>
-        <w:t xml:space="preserve"> ‘dd MMMM </w:t>
-      </w:r>
-      <w:proofErr w:type="spellStart"/>
-      <w:r>
-        <w:rPr>
-          <w:rFonts w:ascii="Arial" w:hAnsi="Arial" w:cs="Arial"/>
-          <w:b/>
-          <w:bCs/>
-        </w:rPr>
-        <w:t>yyyy</w:t>
-      </w:r>
-      <w:proofErr w:type="spellEnd"/>
-      <w:r>
-        <w:rPr>
-          <w:rFonts w:ascii="Arial" w:hAnsi="Arial" w:cs="Arial"/>
-          <w:b/>
-          <w:bCs/>
-        </w:rPr>
-        <w:t>’, ‘</w:t>
-      </w:r>
-      <w:proofErr w:type="spellStart"/>
-      <w:r>
-        <w:rPr>
-          <w:rFonts w:ascii="Arial" w:hAnsi="Arial" w:cs="Arial"/>
-          <w:b/>
-          <w:bCs/>
-        </w:rPr>
-        <w:t>yyyy</w:t>
-      </w:r>
-      <w:proofErr w:type="spellEnd"/>
-      <w:r>
-        <w:rPr>
-          <w:rFonts w:ascii="Arial" w:hAnsi="Arial" w:cs="Arial"/>
-          <w:b/>
-          <w:bCs/>
-        </w:rPr>
-        <w:t>-MM-dd’)}&gt;&gt;.</w:t>
+        <w:t xml:space="preserve"> ‘dd MMMM yyyy’, ‘yyyy-MM-dd’)}&gt;&gt;.</w:t>
       </w:r>
     </w:p>
     <w:p>
@@ -5250,7 +4335,6 @@
         </w:rPr>
         <w:t xml:space="preserve">&lt;&lt; </w:t>
       </w:r>
-      <w:proofErr w:type="spellStart"/>
       <w:r>
         <w:rPr>
           <w:rFonts w:ascii="Arial" w:hAnsi="Arial" w:cs="Arial"/>
@@ -5261,14 +4345,7 @@
         <w:rPr>
           <w:rFonts w:ascii="Arial" w:hAnsi="Arial" w:cs="Arial"/>
         </w:rPr>
-        <w:t>s_trialHousingDisrepairAddSection</w:t>
-      </w:r>
-      <w:proofErr w:type="spellEnd"/>
-      <w:r>
-        <w:rPr>
-          <w:rFonts w:ascii="Arial" w:hAnsi="Arial" w:cs="Arial"/>
-        </w:rPr>
-        <w:t>&gt;&gt;</w:t>
+        <w:t>s_trialHousingDisrepairAddSection&gt;&gt;</w:t>
       </w:r>
     </w:p>
     <w:p>
@@ -5283,7 +4360,6 @@
         </w:rPr>
         <w:t xml:space="preserve">&lt;&lt; </w:t>
       </w:r>
-      <w:proofErr w:type="spellStart"/>
       <w:r>
         <w:rPr>
           <w:rFonts w:ascii="Arial" w:hAnsi="Arial" w:cs="Arial"/>
@@ -5302,7 +4378,6 @@
         </w:rPr>
         <w:t>trialPersonalInjuryAddSection</w:t>
       </w:r>
-      <w:proofErr w:type="spellEnd"/>
       <w:r>
         <w:rPr>
           <w:rFonts w:ascii="Arial" w:hAnsi="Arial" w:cs="Arial"/>
@@ -5357,25 +4432,7 @@
           <w:b/>
           <w:bCs/>
         </w:rPr>
-        <w:t>&lt;&lt;{</w:t>
-      </w:r>
-      <w:proofErr w:type="spellStart"/>
-      <w:r>
-        <w:rPr>
-          <w:rFonts w:ascii="Arial" w:hAnsi="Arial" w:cs="Arial"/>
-          <w:b/>
-          <w:bCs/>
-        </w:rPr>
-        <w:t>dateFormat</w:t>
-      </w:r>
-      <w:proofErr w:type="spellEnd"/>
-      <w:r>
-        <w:rPr>
-          <w:rFonts w:ascii="Arial" w:hAnsi="Arial" w:cs="Arial"/>
-          <w:b/>
-          <w:bCs/>
-        </w:rPr>
-        <w:t>(</w:t>
+        <w:t>&lt;&lt;{dateFormat(</w:t>
       </w:r>
       <w:r>
         <w:rPr>
@@ -5407,43 +4464,7 @@
           <w:b/>
           <w:bCs/>
         </w:rPr>
-        <w:t xml:space="preserve"> ‘dd MMMM </w:t>
-      </w:r>
-      <w:proofErr w:type="spellStart"/>
-      <w:r>
-        <w:rPr>
-          <w:rFonts w:ascii="Arial" w:hAnsi="Arial" w:cs="Arial"/>
-          <w:b/>
-          <w:bCs/>
-        </w:rPr>
-        <w:t>yyyy</w:t>
-      </w:r>
-      <w:proofErr w:type="spellEnd"/>
-      <w:r>
-        <w:rPr>
-          <w:rFonts w:ascii="Arial" w:hAnsi="Arial" w:cs="Arial"/>
-          <w:b/>
-          <w:bCs/>
-        </w:rPr>
-        <w:t>’, ‘</w:t>
-      </w:r>
-      <w:proofErr w:type="spellStart"/>
-      <w:r>
-        <w:rPr>
-          <w:rFonts w:ascii="Arial" w:hAnsi="Arial" w:cs="Arial"/>
-          <w:b/>
-          <w:bCs/>
-        </w:rPr>
-        <w:t>yyyy</w:t>
-      </w:r>
-      <w:proofErr w:type="spellEnd"/>
-      <w:r>
-        <w:rPr>
-          <w:rFonts w:ascii="Arial" w:hAnsi="Arial" w:cs="Arial"/>
-          <w:b/>
-          <w:bCs/>
-        </w:rPr>
-        <w:t xml:space="preserve">-MM-dd’)}&gt;&gt;. </w:t>
+        <w:t xml:space="preserve"> ‘dd MMMM yyyy’, ‘yyyy-MM-dd’)}&gt;&gt;. </w:t>
       </w:r>
       <w:r>
         <w:rPr>
@@ -5457,25 +4478,7 @@
           <w:b/>
           <w:bCs/>
         </w:rPr>
-        <w:t>&lt;&lt;{</w:t>
-      </w:r>
-      <w:proofErr w:type="spellStart"/>
-      <w:r>
-        <w:rPr>
-          <w:rFonts w:ascii="Arial" w:hAnsi="Arial" w:cs="Arial"/>
-          <w:b/>
-          <w:bCs/>
-        </w:rPr>
-        <w:t>dateFormat</w:t>
-      </w:r>
-      <w:proofErr w:type="spellEnd"/>
-      <w:r>
-        <w:rPr>
-          <w:rFonts w:ascii="Arial" w:hAnsi="Arial" w:cs="Arial"/>
-          <w:b/>
-          <w:bCs/>
-        </w:rPr>
-        <w:t>(</w:t>
+        <w:t>&lt;&lt;{dateFormat(</w:t>
       </w:r>
       <w:r>
         <w:rPr>
@@ -5507,43 +4510,7 @@
           <w:b/>
           <w:bCs/>
         </w:rPr>
-        <w:t xml:space="preserve"> ‘dd MMMM </w:t>
-      </w:r>
-      <w:proofErr w:type="spellStart"/>
-      <w:r>
-        <w:rPr>
-          <w:rFonts w:ascii="Arial" w:hAnsi="Arial" w:cs="Arial"/>
-          <w:b/>
-          <w:bCs/>
-        </w:rPr>
-        <w:t>yyyy</w:t>
-      </w:r>
-      <w:proofErr w:type="spellEnd"/>
-      <w:r>
-        <w:rPr>
-          <w:rFonts w:ascii="Arial" w:hAnsi="Arial" w:cs="Arial"/>
-          <w:b/>
-          <w:bCs/>
-        </w:rPr>
-        <w:t>’, ‘</w:t>
-      </w:r>
-      <w:proofErr w:type="spellStart"/>
-      <w:r>
-        <w:rPr>
-          <w:rFonts w:ascii="Arial" w:hAnsi="Arial" w:cs="Arial"/>
-          <w:b/>
-          <w:bCs/>
-        </w:rPr>
-        <w:t>yyyy</w:t>
-      </w:r>
-      <w:proofErr w:type="spellEnd"/>
-      <w:r>
-        <w:rPr>
-          <w:rFonts w:ascii="Arial" w:hAnsi="Arial" w:cs="Arial"/>
-          <w:b/>
-          <w:bCs/>
-        </w:rPr>
-        <w:t>-MM-dd’)}&gt;&gt;.</w:t>
+        <w:t xml:space="preserve"> ‘dd MMMM yyyy’, ‘yyyy-MM-dd’)}&gt;&gt;.</w:t>
       </w:r>
     </w:p>
     <w:p>
@@ -5563,7 +4530,6 @@
         <w:rPr>
           <w:rFonts w:ascii="Arial" w:hAnsi="Arial" w:cs="Arial"/>
         </w:rPr>
-        <w:lastRenderedPageBreak/>
         <w:t>&lt;&lt;</w:t>
       </w:r>
       <w:r>
@@ -5590,25 +4556,7 @@
           <w:b/>
           <w:bCs/>
         </w:rPr>
-        <w:t>&lt;&lt;{</w:t>
-      </w:r>
-      <w:proofErr w:type="spellStart"/>
-      <w:r>
-        <w:rPr>
-          <w:rFonts w:ascii="Arial" w:hAnsi="Arial" w:cs="Arial"/>
-          <w:b/>
-          <w:bCs/>
-        </w:rPr>
-        <w:t>dateFormat</w:t>
-      </w:r>
-      <w:proofErr w:type="spellEnd"/>
-      <w:r>
-        <w:rPr>
-          <w:rFonts w:ascii="Arial" w:hAnsi="Arial" w:cs="Arial"/>
-          <w:b/>
-          <w:bCs/>
-        </w:rPr>
-        <w:t>(</w:t>
+        <w:t>&lt;&lt;{dateFormat(</w:t>
       </w:r>
       <w:r>
         <w:rPr>
@@ -5640,43 +4588,7 @@
           <w:b/>
           <w:bCs/>
         </w:rPr>
-        <w:t xml:space="preserve"> ‘dd MMMM </w:t>
-      </w:r>
-      <w:proofErr w:type="spellStart"/>
-      <w:r>
-        <w:rPr>
-          <w:rFonts w:ascii="Arial" w:hAnsi="Arial" w:cs="Arial"/>
-          <w:b/>
-          <w:bCs/>
-        </w:rPr>
-        <w:t>yyyy</w:t>
-      </w:r>
-      <w:proofErr w:type="spellEnd"/>
-      <w:r>
-        <w:rPr>
-          <w:rFonts w:ascii="Arial" w:hAnsi="Arial" w:cs="Arial"/>
-          <w:b/>
-          <w:bCs/>
-        </w:rPr>
-        <w:t>’, ‘</w:t>
-      </w:r>
-      <w:proofErr w:type="spellStart"/>
-      <w:r>
-        <w:rPr>
-          <w:rFonts w:ascii="Arial" w:hAnsi="Arial" w:cs="Arial"/>
-          <w:b/>
-          <w:bCs/>
-        </w:rPr>
-        <w:t>yyyy</w:t>
-      </w:r>
-      <w:proofErr w:type="spellEnd"/>
-      <w:r>
-        <w:rPr>
-          <w:rFonts w:ascii="Arial" w:hAnsi="Arial" w:cs="Arial"/>
-          <w:b/>
-          <w:bCs/>
-        </w:rPr>
-        <w:t>-MM-dd’)}&gt;&gt;.</w:t>
+        <w:t xml:space="preserve"> ‘dd MMMM yyyy’, ‘yyyy-MM-dd’)}&gt;&gt;.</w:t>
       </w:r>
     </w:p>
     <w:p>
@@ -5691,7 +4603,6 @@
         </w:rPr>
         <w:t xml:space="preserve">&lt;&lt; </w:t>
       </w:r>
-      <w:proofErr w:type="spellStart"/>
       <w:r>
         <w:rPr>
           <w:rFonts w:ascii="Arial" w:hAnsi="Arial" w:cs="Arial"/>
@@ -5702,14 +4613,7 @@
         <w:rPr>
           <w:rFonts w:ascii="Arial" w:hAnsi="Arial" w:cs="Arial"/>
         </w:rPr>
-        <w:t>s_trialPersonalInjuryAddSection</w:t>
-      </w:r>
-      <w:proofErr w:type="spellEnd"/>
-      <w:r>
-        <w:rPr>
-          <w:rFonts w:ascii="Arial" w:hAnsi="Arial" w:cs="Arial"/>
-        </w:rPr>
-        <w:t>&gt;&gt;</w:t>
+        <w:t>s_trialPersonalInjuryAddSection&gt;&gt;</w:t>
       </w:r>
     </w:p>
     <w:p>
@@ -5724,7 +4628,6 @@
         </w:rPr>
         <w:t xml:space="preserve">&lt;&lt; </w:t>
       </w:r>
-      <w:proofErr w:type="spellStart"/>
       <w:r>
         <w:rPr>
           <w:rFonts w:ascii="Arial" w:hAnsi="Arial" w:cs="Arial"/>
@@ -5743,7 +4646,6 @@
         </w:rPr>
         <w:t>trialRoadTrafficAccidentAddSection</w:t>
       </w:r>
-      <w:proofErr w:type="spellEnd"/>
       <w:r>
         <w:rPr>
           <w:rFonts w:ascii="Arial" w:hAnsi="Arial" w:cs="Arial"/>
@@ -5782,21 +4684,7 @@
         <w:rPr>
           <w:rFonts w:ascii="Arial" w:hAnsi="Arial" w:cs="Arial"/>
         </w:rPr>
-        <w:t>&lt;&lt;</w:t>
-      </w:r>
-      <w:proofErr w:type="spellStart"/>
-      <w:r>
-        <w:rPr>
-          <w:rFonts w:ascii="Arial" w:hAnsi="Arial" w:cs="Arial"/>
-        </w:rPr>
-        <w:t>trialRoadTrafficAccident.input</w:t>
-      </w:r>
-      <w:proofErr w:type="spellEnd"/>
-      <w:r>
-        <w:rPr>
-          <w:rFonts w:ascii="Arial" w:hAnsi="Arial" w:cs="Arial"/>
-        </w:rPr>
-        <w:t>&gt;&gt;</w:t>
+        <w:t>&lt;&lt;trialRoadTrafficAccident.input&gt;&gt;</w:t>
       </w:r>
       <w:r>
         <w:rPr>
@@ -5810,61 +4698,7 @@
           <w:b/>
           <w:bCs/>
         </w:rPr>
-        <w:t>&lt;&lt;{</w:t>
-      </w:r>
-      <w:proofErr w:type="spellStart"/>
-      <w:r>
-        <w:rPr>
-          <w:rFonts w:ascii="Arial" w:hAnsi="Arial" w:cs="Arial"/>
-          <w:b/>
-          <w:bCs/>
-        </w:rPr>
-        <w:t>dateFormat</w:t>
-      </w:r>
-      <w:proofErr w:type="spellEnd"/>
-      <w:r>
-        <w:rPr>
-          <w:rFonts w:ascii="Arial" w:hAnsi="Arial" w:cs="Arial"/>
-          <w:b/>
-          <w:bCs/>
-        </w:rPr>
-        <w:t xml:space="preserve">(trialRoadTrafficAccident.date1, ‘dd MMMM </w:t>
-      </w:r>
-      <w:proofErr w:type="spellStart"/>
-      <w:r>
-        <w:rPr>
-          <w:rFonts w:ascii="Arial" w:hAnsi="Arial" w:cs="Arial"/>
-          <w:b/>
-          <w:bCs/>
-        </w:rPr>
-        <w:t>yyyy</w:t>
-      </w:r>
-      <w:proofErr w:type="spellEnd"/>
-      <w:r>
-        <w:rPr>
-          <w:rFonts w:ascii="Arial" w:hAnsi="Arial" w:cs="Arial"/>
-          <w:b/>
-          <w:bCs/>
-        </w:rPr>
-        <w:t>’, ‘</w:t>
-      </w:r>
-      <w:proofErr w:type="spellStart"/>
-      <w:r>
-        <w:rPr>
-          <w:rFonts w:ascii="Arial" w:hAnsi="Arial" w:cs="Arial"/>
-          <w:b/>
-          <w:bCs/>
-        </w:rPr>
-        <w:t>yyyy</w:t>
-      </w:r>
-      <w:proofErr w:type="spellEnd"/>
-      <w:r>
-        <w:rPr>
-          <w:rFonts w:ascii="Arial" w:hAnsi="Arial" w:cs="Arial"/>
-          <w:b/>
-          <w:bCs/>
-        </w:rPr>
-        <w:t>-MM-dd’)}&gt;&gt;.</w:t>
+        <w:t>&lt;&lt;{dateFormat(trialRoadTrafficAccident.date1, ‘dd MMMM yyyy’, ‘yyyy-MM-dd’)}&gt;&gt;.</w:t>
       </w:r>
     </w:p>
     <w:p>
@@ -5880,21 +4714,7 @@
         <w:rPr>
           <w:rFonts w:ascii="Arial" w:hAnsi="Arial" w:cs="Arial"/>
         </w:rPr>
-        <w:t xml:space="preserve">&lt;&lt; </w:t>
-      </w:r>
-      <w:proofErr w:type="spellStart"/>
-      <w:r>
-        <w:rPr>
-          <w:rFonts w:ascii="Arial" w:hAnsi="Arial" w:cs="Arial"/>
-        </w:rPr>
-        <w:t>es_trialRoadTrafficAccidentAddSection</w:t>
-      </w:r>
-      <w:proofErr w:type="spellEnd"/>
-      <w:r>
-        <w:rPr>
-          <w:rFonts w:ascii="Arial" w:hAnsi="Arial" w:cs="Arial"/>
-        </w:rPr>
-        <w:t>&gt;&gt;</w:t>
+        <w:t>&lt;&lt; es_trialRoadTrafficAccidentAddSection&gt;&gt;</w:t>
       </w:r>
       <w:r>
         <w:rPr>
@@ -5920,27 +4740,31 @@
           <w:sz w:val="22"/>
           <w:szCs w:val="22"/>
         </w:rPr>
-        <w:t>&lt;&lt;cs_{</w:t>
-      </w:r>
-      <w:proofErr w:type="spellStart"/>
-      <w:r>
-        <w:rPr>
-          <w:rFonts w:ascii="Arial" w:hAnsi="Arial" w:cs="Arial"/>
+        <w:t xml:space="preserve">&lt;&lt;cs_{hasNewDirections=true}&gt;&gt; </w:t>
+      </w:r>
+    </w:p>
+    <w:p>
+      <w:pPr>
+        <w:pStyle w:val="NormalWeb"/>
+        <w:rPr>
+          <w:rFonts w:ascii="Arial" w:hAnsi="Arial" w:cs="Arial"/>
+          <w:b/>
+          <w:bCs/>
           <w:color w:val="000000"/>
           <w:sz w:val="22"/>
           <w:szCs w:val="22"/>
         </w:rPr>
-        <w:t>hasNewDirections</w:t>
-      </w:r>
-      <w:proofErr w:type="spellEnd"/>
-      <w:r>
-        <w:rPr>
-          <w:rFonts w:ascii="Arial" w:hAnsi="Arial" w:cs="Arial"/>
+      </w:pPr>
+      <w:r>
+        <w:rPr>
+          <w:rFonts w:ascii="Arial" w:hAnsi="Arial" w:cs="Arial"/>
+          <w:b/>
+          <w:bCs/>
           <w:color w:val="000000"/>
           <w:sz w:val="22"/>
           <w:szCs w:val="22"/>
         </w:rPr>
-        <w:t xml:space="preserve">=true}&gt;&gt; </w:t>
+        <w:t>Additional directions</w:t>
       </w:r>
     </w:p>
     <w:p>
@@ -5948,8 +4772,6 @@
         <w:pStyle w:val="NormalWeb"/>
         <w:rPr>
           <w:rFonts w:ascii="Arial" w:hAnsi="Arial" w:cs="Arial"/>
-          <w:b/>
-          <w:bCs/>
           <w:color w:val="000000"/>
           <w:sz w:val="22"/>
           <w:szCs w:val="22"/>
@@ -5958,25 +4780,21 @@
       <w:r>
         <w:rPr>
           <w:rFonts w:ascii="Arial" w:hAnsi="Arial" w:cs="Arial"/>
-          <w:b/>
-          <w:bCs/>
           <w:color w:val="000000"/>
           <w:sz w:val="22"/>
           <w:szCs w:val="22"/>
         </w:rPr>
-        <w:t>Additional directions</w:t>
-      </w:r>
-    </w:p>
-    <w:p>
-      <w:pPr>
-        <w:pStyle w:val="NormalWeb"/>
+        <w:t>&lt;&lt;rs_</w:t>
+      </w:r>
+      <w:r>
         <w:rPr>
           <w:rFonts w:ascii="Arial" w:hAnsi="Arial" w:cs="Arial"/>
           <w:color w:val="000000"/>
           <w:sz w:val="22"/>
           <w:szCs w:val="22"/>
         </w:rPr>
-      </w:pPr>
+        <w:t>trial</w:t>
+      </w:r>
       <w:r>
         <w:rPr>
           <w:rFonts w:ascii="Arial" w:hAnsi="Arial" w:cs="Arial"/>
@@ -5984,18 +4802,19 @@
           <w:sz w:val="22"/>
           <w:szCs w:val="22"/>
         </w:rPr>
-        <w:t>&lt;&lt;</w:t>
-      </w:r>
-      <w:proofErr w:type="spellStart"/>
-      <w:r>
+        <w:t>HearingAddNewDirectionsDJ&gt;&gt;</w:t>
+      </w:r>
+    </w:p>
+    <w:p>
+      <w:pPr>
+        <w:pStyle w:val="NormalWeb"/>
         <w:rPr>
           <w:rFonts w:ascii="Arial" w:hAnsi="Arial" w:cs="Arial"/>
           <w:color w:val="000000"/>
           <w:sz w:val="22"/>
           <w:szCs w:val="22"/>
         </w:rPr>
-        <w:t>rs_</w:t>
-      </w:r>
+      </w:pPr>
       <w:r>
         <w:rPr>
           <w:rFonts w:ascii="Arial" w:hAnsi="Arial" w:cs="Arial"/>
@@ -6003,18 +4822,19 @@
           <w:sz w:val="22"/>
           <w:szCs w:val="22"/>
         </w:rPr>
-        <w:t>trial</w:t>
-      </w:r>
-      <w:r>
+        <w:t>&lt;&lt;value.directionComment&gt;&gt;</w:t>
+      </w:r>
+    </w:p>
+    <w:p>
+      <w:pPr>
+        <w:pStyle w:val="NormalWeb"/>
         <w:rPr>
           <w:rFonts w:ascii="Arial" w:hAnsi="Arial" w:cs="Arial"/>
           <w:color w:val="000000"/>
           <w:sz w:val="22"/>
           <w:szCs w:val="22"/>
         </w:rPr>
-        <w:t>HearingAddNewDirectionsDJ</w:t>
-      </w:r>
-      <w:proofErr w:type="spellEnd"/>
+      </w:pPr>
       <w:r>
         <w:rPr>
           <w:rFonts w:ascii="Arial" w:hAnsi="Arial" w:cs="Arial"/>
@@ -6022,19 +4842,17 @@
           <w:sz w:val="22"/>
           <w:szCs w:val="22"/>
         </w:rPr>
-        <w:t>&gt;&gt;</w:t>
-      </w:r>
-    </w:p>
-    <w:p>
-      <w:pPr>
-        <w:pStyle w:val="NormalWeb"/>
+        <w:t>&lt;&lt;es_</w:t>
+      </w:r>
+      <w:r>
         <w:rPr>
           <w:rFonts w:ascii="Arial" w:hAnsi="Arial" w:cs="Arial"/>
           <w:color w:val="000000"/>
           <w:sz w:val="22"/>
           <w:szCs w:val="22"/>
         </w:rPr>
-      </w:pPr>
+        <w:t>trial</w:t>
+      </w:r>
       <w:r>
         <w:rPr>
           <w:rFonts w:ascii="Arial" w:hAnsi="Arial" w:cs="Arial"/>
@@ -6042,85 +4860,7 @@
           <w:sz w:val="22"/>
           <w:szCs w:val="22"/>
         </w:rPr>
-        <w:t>&lt;&lt;</w:t>
-      </w:r>
-      <w:proofErr w:type="spellStart"/>
-      <w:r>
-        <w:rPr>
-          <w:rFonts w:ascii="Arial" w:hAnsi="Arial" w:cs="Arial"/>
-          <w:color w:val="000000"/>
-          <w:sz w:val="22"/>
-          <w:szCs w:val="22"/>
-        </w:rPr>
-        <w:t>value.directionComment</w:t>
-      </w:r>
-      <w:proofErr w:type="spellEnd"/>
-      <w:r>
-        <w:rPr>
-          <w:rFonts w:ascii="Arial" w:hAnsi="Arial" w:cs="Arial"/>
-          <w:color w:val="000000"/>
-          <w:sz w:val="22"/>
-          <w:szCs w:val="22"/>
-        </w:rPr>
-        <w:t>&gt;&gt;</w:t>
-      </w:r>
-    </w:p>
-    <w:p>
-      <w:pPr>
-        <w:pStyle w:val="NormalWeb"/>
-        <w:rPr>
-          <w:rFonts w:ascii="Arial" w:hAnsi="Arial" w:cs="Arial"/>
-          <w:color w:val="000000"/>
-          <w:sz w:val="22"/>
-          <w:szCs w:val="22"/>
-        </w:rPr>
-      </w:pPr>
-      <w:r>
-        <w:rPr>
-          <w:rFonts w:ascii="Arial" w:hAnsi="Arial" w:cs="Arial"/>
-          <w:color w:val="000000"/>
-          <w:sz w:val="22"/>
-          <w:szCs w:val="22"/>
-        </w:rPr>
-        <w:t>&lt;&lt;</w:t>
-      </w:r>
-      <w:proofErr w:type="spellStart"/>
-      <w:r>
-        <w:rPr>
-          <w:rFonts w:ascii="Arial" w:hAnsi="Arial" w:cs="Arial"/>
-          <w:color w:val="000000"/>
-          <w:sz w:val="22"/>
-          <w:szCs w:val="22"/>
-        </w:rPr>
-        <w:t>es_</w:t>
-      </w:r>
-      <w:r>
-        <w:rPr>
-          <w:rFonts w:ascii="Arial" w:hAnsi="Arial" w:cs="Arial"/>
-          <w:color w:val="000000"/>
-          <w:sz w:val="22"/>
-          <w:szCs w:val="22"/>
-        </w:rPr>
-        <w:t>trial</w:t>
-      </w:r>
-      <w:r>
-        <w:rPr>
-          <w:rFonts w:ascii="Arial" w:hAnsi="Arial" w:cs="Arial"/>
-          <w:color w:val="000000"/>
-          <w:sz w:val="22"/>
-          <w:szCs w:val="22"/>
-        </w:rPr>
-        <w:t>HearingAddNewDirectionsDJ</w:t>
-      </w:r>
-      <w:proofErr w:type="spellEnd"/>
-      <w:r>
-        <w:rPr>
-          <w:rFonts w:ascii="Arial" w:hAnsi="Arial" w:cs="Arial"/>
-          <w:color w:val="000000"/>
-          <w:sz w:val="22"/>
-          <w:szCs w:val="22"/>
-        </w:rPr>
-        <w:t>&gt;&gt;</w:t>
+        <w:t>HearingAddNewDirectionsDJ&gt;&gt;</w:t>
       </w:r>
     </w:p>
     <w:p>
@@ -6166,7 +4906,7 @@
 </file>
 
 <file path=word/endnotes.xml><?xml version="1.0" encoding="utf-8"?>
-<w:endnotes xmlns:wpc="http://schemas.microsoft.com/office/word/2010/wordprocessingCanvas" xmlns:cx="http://schemas.microsoft.com/office/drawing/2014/chartex" xmlns:cx1="http://schemas.microsoft.com/office/drawing/2015/9/8/chartex" xmlns:cx2="http://schemas.microsoft.com/office/drawing/2015/10/21/chartex" xmlns:cx3="http://schemas.microsoft.com/office/drawing/2016/5/9/chartex" xmlns:cx4="http://schemas.microsoft.com/office/drawing/2016/5/10/chartex" xmlns:cx5="http://schemas.microsoft.com/office/drawing/2016/5/11/chartex" xmlns:cx6="http://schemas.microsoft.com/office/drawing/2016/5/12/chartex" xmlns:cx7="http://schemas.microsoft.com/office/drawing/2016/5/13/chartex" xmlns:cx8="http://schemas.microsoft.com/office/drawing/2016/5/14/chartex" xmlns:mc="http://schemas.openxmlformats.org/markup-compatibility/2006" xmlns:aink="http://schemas.microsoft.com/office/drawing/2016/ink" xmlns:am3d="http://schemas.microsoft.com/office/drawing/2017/model3d" xmlns:o="urn:schemas-microsoft-com:office:office" xmlns:oel="http://schemas.microsoft.com/office/2019/extlst" xmlns:r="http://schemas.openxmlformats.org/officeDocument/2006/relationships" xmlns:m="http://schemas.openxmlformats.org/officeDocument/2006/math" xmlns:v="urn:schemas-microsoft-com:vml" xmlns:wp14="http://schemas.microsoft.com/office/word/2010/wordprocessingDrawing" xmlns:wp="http://schemas.openxmlformats.org/drawingml/2006/wordprocessingDrawing" xmlns:w10="urn:schemas-microsoft-com:office:word" xmlns:w="http://schemas.openxmlformats.org/wordprocessingml/2006/main" xmlns:w14="http://schemas.microsoft.com/office/word/2010/wordml" xmlns:w15="http://schemas.microsoft.com/office/word/2012/wordml" xmlns:w16cex="http://schemas.microsoft.com/office/word/2018/wordml/cex" xmlns:w16cid="http://schemas.microsoft.com/office/word/2016/wordml/cid" xmlns:w16="http://schemas.microsoft.com/office/word/2018/wordml" xmlns:w16sdtdh="http://schemas.microsoft.com/office/word/2020/wordml/sdtdatahash" xmlns:w16se="http://schemas.microsoft.com/office/word/2015/wordml/symex" xmlns:wpg="http://schemas.microsoft.com/office/word/2010/wordprocessingGroup" xmlns:wpi="http://schemas.microsoft.com/office/word/2010/wordprocessingInk" xmlns:wne="http://schemas.microsoft.com/office/word/2006/wordml" xmlns:wps="http://schemas.microsoft.com/office/word/2010/wordprocessingShape" mc:Ignorable="w14 w15 w16se w16cid w16 w16cex w16sdtdh wp14">
+<w:endnotes xmlns:wpc="http://schemas.microsoft.com/office/word/2010/wordprocessingCanvas" xmlns:cx="http://schemas.microsoft.com/office/drawing/2014/chartex" xmlns:cx1="http://schemas.microsoft.com/office/drawing/2015/9/8/chartex" xmlns:cx2="http://schemas.microsoft.com/office/drawing/2015/10/21/chartex" xmlns:cx3="http://schemas.microsoft.com/office/drawing/2016/5/9/chartex" xmlns:cx4="http://schemas.microsoft.com/office/drawing/2016/5/10/chartex" xmlns:cx5="http://schemas.microsoft.com/office/drawing/2016/5/11/chartex" xmlns:cx6="http://schemas.microsoft.com/office/drawing/2016/5/12/chartex" xmlns:cx7="http://schemas.microsoft.com/office/drawing/2016/5/13/chartex" xmlns:cx8="http://schemas.microsoft.com/office/drawing/2016/5/14/chartex" xmlns:mc="http://schemas.openxmlformats.org/markup-compatibility/2006" xmlns:aink="http://schemas.microsoft.com/office/drawing/2016/ink" xmlns:am3d="http://schemas.microsoft.com/office/drawing/2017/model3d" xmlns:o="urn:schemas-microsoft-com:office:office" xmlns:oel="http://schemas.microsoft.com/office/2019/extlst" xmlns:r="http://schemas.openxmlformats.org/officeDocument/2006/relationships" xmlns:m="http://schemas.openxmlformats.org/officeDocument/2006/math" xmlns:v="urn:schemas-microsoft-com:vml" xmlns:wp14="http://schemas.microsoft.com/office/word/2010/wordprocessingDrawing" xmlns:wp="http://schemas.openxmlformats.org/drawingml/2006/wordprocessingDrawing" xmlns:w10="urn:schemas-microsoft-com:office:word" xmlns:w="http://schemas.openxmlformats.org/wordprocessingml/2006/main" xmlns:w14="http://schemas.microsoft.com/office/word/2010/wordml" xmlns:w15="http://schemas.microsoft.com/office/word/2012/wordml" xmlns:w16cex="http://schemas.microsoft.com/office/word/2018/wordml/cex" xmlns:w16cid="http://schemas.microsoft.com/office/word/2016/wordml/cid" xmlns:w16="http://schemas.microsoft.com/office/word/2018/wordml" xmlns:w16du="http://schemas.microsoft.com/office/word/2023/wordml/word16du" xmlns:w16sdtdh="http://schemas.microsoft.com/office/word/2020/wordml/sdtdatahash" xmlns:w16se="http://schemas.microsoft.com/office/word/2015/wordml/symex" xmlns:wpg="http://schemas.microsoft.com/office/word/2010/wordprocessingGroup" xmlns:wpi="http://schemas.microsoft.com/office/word/2010/wordprocessingInk" xmlns:wne="http://schemas.microsoft.com/office/word/2006/wordml" xmlns:wps="http://schemas.microsoft.com/office/word/2010/wordprocessingShape" mc:Ignorable="w14 w15 w16se w16cid w16 w16cex w16sdtdh wp14">
   <w:endnote w:type="separator" w:id="-1">
     <w:p>
       <w:pPr>
@@ -6191,7 +4931,7 @@
 </file>
 
 <file path=word/footnotes.xml><?xml version="1.0" encoding="utf-8"?>
-<w:footnotes xmlns:wpc="http://schemas.microsoft.com/office/word/2010/wordprocessingCanvas" xmlns:cx="http://schemas.microsoft.com/office/drawing/2014/chartex" xmlns:cx1="http://schemas.microsoft.com/office/drawing/2015/9/8/chartex" xmlns:cx2="http://schemas.microsoft.com/office/drawing/2015/10/21/chartex" xmlns:cx3="http://schemas.microsoft.com/office/drawing/2016/5/9/chartex" xmlns:cx4="http://schemas.microsoft.com/office/drawing/2016/5/10/chartex" xmlns:cx5="http://schemas.microsoft.com/office/drawing/2016/5/11/chartex" xmlns:cx6="http://schemas.microsoft.com/office/drawing/2016/5/12/chartex" xmlns:cx7="http://schemas.microsoft.com/office/drawing/2016/5/13/chartex" xmlns:cx8="http://schemas.microsoft.com/office/drawing/2016/5/14/chartex" xmlns:mc="http://schemas.openxmlformats.org/markup-compatibility/2006" xmlns:aink="http://schemas.microsoft.com/office/drawing/2016/ink" xmlns:am3d="http://schemas.microsoft.com/office/drawing/2017/model3d" xmlns:o="urn:schemas-microsoft-com:office:office" xmlns:oel="http://schemas.microsoft.com/office/2019/extlst" xmlns:r="http://schemas.openxmlformats.org/officeDocument/2006/relationships" xmlns:m="http://schemas.openxmlformats.org/officeDocument/2006/math" xmlns:v="urn:schemas-microsoft-com:vml" xmlns:wp14="http://schemas.microsoft.com/office/word/2010/wordprocessingDrawing" xmlns:wp="http://schemas.openxmlformats.org/drawingml/2006/wordprocessingDrawing" xmlns:w10="urn:schemas-microsoft-com:office:word" xmlns:w="http://schemas.openxmlformats.org/wordprocessingml/2006/main" xmlns:w14="http://schemas.microsoft.com/office/word/2010/wordml" xmlns:w15="http://schemas.microsoft.com/office/word/2012/wordml" xmlns:w16cex="http://schemas.microsoft.com/office/word/2018/wordml/cex" xmlns:w16cid="http://schemas.microsoft.com/office/word/2016/wordml/cid" xmlns:w16="http://schemas.microsoft.com/office/word/2018/wordml" xmlns:w16sdtdh="http://schemas.microsoft.com/office/word/2020/wordml/sdtdatahash" xmlns:w16se="http://schemas.microsoft.com/office/word/2015/wordml/symex" xmlns:wpg="http://schemas.microsoft.com/office/word/2010/wordprocessingGroup" xmlns:wpi="http://schemas.microsoft.com/office/word/2010/wordprocessingInk" xmlns:wne="http://schemas.microsoft.com/office/word/2006/wordml" xmlns:wps="http://schemas.microsoft.com/office/word/2010/wordprocessingShape" mc:Ignorable="w14 w15 w16se w16cid w16 w16cex w16sdtdh wp14">
+<w:footnotes xmlns:wpc="http://schemas.microsoft.com/office/word/2010/wordprocessingCanvas" xmlns:cx="http://schemas.microsoft.com/office/drawing/2014/chartex" xmlns:cx1="http://schemas.microsoft.com/office/drawing/2015/9/8/chartex" xmlns:cx2="http://schemas.microsoft.com/office/drawing/2015/10/21/chartex" xmlns:cx3="http://schemas.microsoft.com/office/drawing/2016/5/9/chartex" xmlns:cx4="http://schemas.microsoft.com/office/drawing/2016/5/10/chartex" xmlns:cx5="http://schemas.microsoft.com/office/drawing/2016/5/11/chartex" xmlns:cx6="http://schemas.microsoft.com/office/drawing/2016/5/12/chartex" xmlns:cx7="http://schemas.microsoft.com/office/drawing/2016/5/13/chartex" xmlns:cx8="http://schemas.microsoft.com/office/drawing/2016/5/14/chartex" xmlns:mc="http://schemas.openxmlformats.org/markup-compatibility/2006" xmlns:aink="http://schemas.microsoft.com/office/drawing/2016/ink" xmlns:am3d="http://schemas.microsoft.com/office/drawing/2017/model3d" xmlns:o="urn:schemas-microsoft-com:office:office" xmlns:oel="http://schemas.microsoft.com/office/2019/extlst" xmlns:r="http://schemas.openxmlformats.org/officeDocument/2006/relationships" xmlns:m="http://schemas.openxmlformats.org/officeDocument/2006/math" xmlns:v="urn:schemas-microsoft-com:vml" xmlns:wp14="http://schemas.microsoft.com/office/word/2010/wordprocessingDrawing" xmlns:wp="http://schemas.openxmlformats.org/drawingml/2006/wordprocessingDrawing" xmlns:w10="urn:schemas-microsoft-com:office:word" xmlns:w="http://schemas.openxmlformats.org/wordprocessingml/2006/main" xmlns:w14="http://schemas.microsoft.com/office/word/2010/wordml" xmlns:w15="http://schemas.microsoft.com/office/word/2012/wordml" xmlns:w16cex="http://schemas.microsoft.com/office/word/2018/wordml/cex" xmlns:w16cid="http://schemas.microsoft.com/office/word/2016/wordml/cid" xmlns:w16="http://schemas.microsoft.com/office/word/2018/wordml" xmlns:w16du="http://schemas.microsoft.com/office/word/2023/wordml/word16du" xmlns:w16sdtdh="http://schemas.microsoft.com/office/word/2020/wordml/sdtdatahash" xmlns:w16se="http://schemas.microsoft.com/office/word/2015/wordml/symex" xmlns:wpg="http://schemas.microsoft.com/office/word/2010/wordprocessingGroup" xmlns:wpi="http://schemas.microsoft.com/office/word/2010/wordprocessingInk" xmlns:wne="http://schemas.microsoft.com/office/word/2006/wordml" xmlns:wps="http://schemas.microsoft.com/office/word/2010/wordprocessingShape" mc:Ignorable="w14 w15 w16se w16cid w16 w16cex w16sdtdh wp14">
   <w:footnote w:type="separator" w:id="-1">
     <w:p>
       <w:pPr>
@@ -6216,7 +4956,7 @@
 </file>
 
 <file path=word/numbering.xml><?xml version="1.0" encoding="utf-8"?>
-<w:numbering xmlns:wpc="http://schemas.microsoft.com/office/word/2010/wordprocessingCanvas" xmlns:cx="http://schemas.microsoft.com/office/drawing/2014/chartex" xmlns:cx1="http://schemas.microsoft.com/office/drawing/2015/9/8/chartex" xmlns:cx2="http://schemas.microsoft.com/office/drawing/2015/10/21/chartex" xmlns:cx3="http://schemas.microsoft.com/office/drawing/2016/5/9/chartex" xmlns:cx4="http://schemas.microsoft.com/office/drawing/2016/5/10/chartex" xmlns:cx5="http://schemas.microsoft.com/office/drawing/2016/5/11/chartex" xmlns:cx6="http://schemas.microsoft.com/office/drawing/2016/5/12/chartex" xmlns:cx7="http://schemas.microsoft.com/office/drawing/2016/5/13/chartex" xmlns:cx8="http://schemas.microsoft.com/office/drawing/2016/5/14/chartex" xmlns:mc="http://schemas.openxmlformats.org/markup-compatibility/2006" xmlns:aink="http://schemas.microsoft.com/office/drawing/2016/ink" xmlns:am3d="http://schemas.microsoft.com/office/drawing/2017/model3d" xmlns:o="urn:schemas-microsoft-com:office:office" xmlns:oel="http://schemas.microsoft.com/office/2019/extlst" xmlns:r="http://schemas.openxmlformats.org/officeDocument/2006/relationships" xmlns:m="http://schemas.openxmlformats.org/officeDocument/2006/math" xmlns:v="urn:schemas-microsoft-com:vml" xmlns:wp14="http://schemas.microsoft.com/office/word/2010/wordprocessingDrawing" xmlns:wp="http://schemas.openxmlformats.org/drawingml/2006/wordprocessingDrawing" xmlns:w10="urn:schemas-microsoft-com:office:word" xmlns:w="http://schemas.openxmlformats.org/wordprocessingml/2006/main" xmlns:w14="http://schemas.microsoft.com/office/word/2010/wordml" xmlns:w15="http://schemas.microsoft.com/office/word/2012/wordml" xmlns:w16cex="http://schemas.microsoft.com/office/word/2018/wordml/cex" xmlns:w16cid="http://schemas.microsoft.com/office/word/2016/wordml/cid" xmlns:w16="http://schemas.microsoft.com/office/word/2018/wordml" xmlns:w16sdtdh="http://schemas.microsoft.com/office/word/2020/wordml/sdtdatahash" xmlns:w16se="http://schemas.microsoft.com/office/word/2015/wordml/symex" xmlns:wpg="http://schemas.microsoft.com/office/word/2010/wordprocessingGroup" xmlns:wpi="http://schemas.microsoft.com/office/word/2010/wordprocessingInk" xmlns:wne="http://schemas.microsoft.com/office/word/2006/wordml" xmlns:wps="http://schemas.microsoft.com/office/word/2010/wordprocessingShape" mc:Ignorable="w14 w15 w16se w16cid w16 w16cex w16sdtdh wp14">
+<w:numbering xmlns:wpc="http://schemas.microsoft.com/office/word/2010/wordprocessingCanvas" xmlns:cx="http://schemas.microsoft.com/office/drawing/2014/chartex" xmlns:cx1="http://schemas.microsoft.com/office/drawing/2015/9/8/chartex" xmlns:cx2="http://schemas.microsoft.com/office/drawing/2015/10/21/chartex" xmlns:cx3="http://schemas.microsoft.com/office/drawing/2016/5/9/chartex" xmlns:cx4="http://schemas.microsoft.com/office/drawing/2016/5/10/chartex" xmlns:cx5="http://schemas.microsoft.com/office/drawing/2016/5/11/chartex" xmlns:cx6="http://schemas.microsoft.com/office/drawing/2016/5/12/chartex" xmlns:cx7="http://schemas.microsoft.com/office/drawing/2016/5/13/chartex" xmlns:cx8="http://schemas.microsoft.com/office/drawing/2016/5/14/chartex" xmlns:mc="http://schemas.openxmlformats.org/markup-compatibility/2006" xmlns:aink="http://schemas.microsoft.com/office/drawing/2016/ink" xmlns:am3d="http://schemas.microsoft.com/office/drawing/2017/model3d" xmlns:o="urn:schemas-microsoft-com:office:office" xmlns:oel="http://schemas.microsoft.com/office/2019/extlst" xmlns:r="http://schemas.openxmlformats.org/officeDocument/2006/relationships" xmlns:m="http://schemas.openxmlformats.org/officeDocument/2006/math" xmlns:v="urn:schemas-microsoft-com:vml" xmlns:wp14="http://schemas.microsoft.com/office/word/2010/wordprocessingDrawing" xmlns:wp="http://schemas.openxmlformats.org/drawingml/2006/wordprocessingDrawing" xmlns:w10="urn:schemas-microsoft-com:office:word" xmlns:w="http://schemas.openxmlformats.org/wordprocessingml/2006/main" xmlns:w14="http://schemas.microsoft.com/office/word/2010/wordml" xmlns:w15="http://schemas.microsoft.com/office/word/2012/wordml" xmlns:w16cex="http://schemas.microsoft.com/office/word/2018/wordml/cex" xmlns:w16cid="http://schemas.microsoft.com/office/word/2016/wordml/cid" xmlns:w16="http://schemas.microsoft.com/office/word/2018/wordml" xmlns:w16du="http://schemas.microsoft.com/office/word/2023/wordml/word16du" xmlns:w16sdtdh="http://schemas.microsoft.com/office/word/2020/wordml/sdtdatahash" xmlns:w16se="http://schemas.microsoft.com/office/word/2015/wordml/symex" xmlns:wpg="http://schemas.microsoft.com/office/word/2010/wordprocessingGroup" xmlns:wpi="http://schemas.microsoft.com/office/word/2010/wordprocessingInk" xmlns:wne="http://schemas.microsoft.com/office/word/2006/wordml" xmlns:wps="http://schemas.microsoft.com/office/word/2010/wordprocessingShape" mc:Ignorable="w14 w15 w16se w16cid w16 w16cex w16sdtdh wp14">
   <w:abstractNum w:abstractNumId="0" w15:restartNumberingAfterBreak="0">
     <w:nsid w:val="00E173CE"/>
     <w:multiLevelType w:val="hybridMultilevel"/>
@@ -6862,6 +5602,100 @@
     </w:lvl>
   </w:abstractNum>
   <w:abstractNum w:abstractNumId="7" w15:restartNumberingAfterBreak="0">
+    <w:nsid w:val="2F9A556A"/>
+    <w:multiLevelType w:val="hybridMultilevel"/>
+    <w:tmpl w:val="78EA4F5C"/>
+    <w:lvl w:ilvl="0" w:tplc="0809000F">
+      <w:start w:val="1"/>
+      <w:numFmt w:val="decimal"/>
+      <w:lvlText w:val="%1."/>
+      <w:lvlJc w:val="left"/>
+      <w:pPr>
+        <w:ind w:left="720" w:hanging="360"/>
+      </w:pPr>
+      <w:rPr>
+        <w:rFonts w:hint="default"/>
+        <w:b w:val="0"/>
+        <w:bCs w:val="0"/>
+        <w:color w:val="auto"/>
+        <w:sz w:val="22"/>
+        <w:szCs w:val="22"/>
+      </w:rPr>
+    </w:lvl>
+    <w:lvl w:ilvl="1" w:tplc="08090019" w:tentative="1">
+      <w:start w:val="1"/>
+      <w:numFmt w:val="lowerLetter"/>
+      <w:lvlText w:val="%2."/>
+      <w:lvlJc w:val="left"/>
+      <w:pPr>
+        <w:ind w:left="1440" w:hanging="360"/>
+      </w:pPr>
+    </w:lvl>
+    <w:lvl w:ilvl="2" w:tplc="0809001B" w:tentative="1">
+      <w:start w:val="1"/>
+      <w:numFmt w:val="lowerRoman"/>
+      <w:lvlText w:val="%3."/>
+      <w:lvlJc w:val="right"/>
+      <w:pPr>
+        <w:ind w:left="2160" w:hanging="180"/>
+      </w:pPr>
+    </w:lvl>
+    <w:lvl w:ilvl="3" w:tplc="0809000F" w:tentative="1">
+      <w:start w:val="1"/>
+      <w:numFmt w:val="decimal"/>
+      <w:lvlText w:val="%4."/>
+      <w:lvlJc w:val="left"/>
+      <w:pPr>
+        <w:ind w:left="2880" w:hanging="360"/>
+      </w:pPr>
+    </w:lvl>
+    <w:lvl w:ilvl="4" w:tplc="08090019" w:tentative="1">
+      <w:start w:val="1"/>
+      <w:numFmt w:val="lowerLetter"/>
+      <w:lvlText w:val="%5."/>
+      <w:lvlJc w:val="left"/>
+      <w:pPr>
+        <w:ind w:left="3600" w:hanging="360"/>
+      </w:pPr>
+    </w:lvl>
+    <w:lvl w:ilvl="5" w:tplc="0809001B" w:tentative="1">
+      <w:start w:val="1"/>
+      <w:numFmt w:val="lowerRoman"/>
+      <w:lvlText w:val="%6."/>
+      <w:lvlJc w:val="right"/>
+      <w:pPr>
+        <w:ind w:left="4320" w:hanging="180"/>
+      </w:pPr>
+    </w:lvl>
+    <w:lvl w:ilvl="6" w:tplc="0809000F" w:tentative="1">
+      <w:start w:val="1"/>
+      <w:numFmt w:val="decimal"/>
+      <w:lvlText w:val="%7."/>
+      <w:lvlJc w:val="left"/>
+      <w:pPr>
+        <w:ind w:left="5040" w:hanging="360"/>
+      </w:pPr>
+    </w:lvl>
+    <w:lvl w:ilvl="7" w:tplc="08090019" w:tentative="1">
+      <w:start w:val="1"/>
+      <w:numFmt w:val="lowerLetter"/>
+      <w:lvlText w:val="%8."/>
+      <w:lvlJc w:val="left"/>
+      <w:pPr>
+        <w:ind w:left="5760" w:hanging="360"/>
+      </w:pPr>
+    </w:lvl>
+    <w:lvl w:ilvl="8" w:tplc="0809001B" w:tentative="1">
+      <w:start w:val="1"/>
+      <w:numFmt w:val="lowerRoman"/>
+      <w:lvlText w:val="%9."/>
+      <w:lvlJc w:val="right"/>
+      <w:pPr>
+        <w:ind w:left="6480" w:hanging="180"/>
+      </w:pPr>
+    </w:lvl>
+  </w:abstractNum>
+  <w:abstractNum w:abstractNumId="8" w15:restartNumberingAfterBreak="0">
     <w:nsid w:val="351645F6"/>
     <w:multiLevelType w:val="hybridMultilevel"/>
     <w:tmpl w:val="124E8F9E"/>
@@ -6955,7 +5789,7 @@
       </w:pPr>
     </w:lvl>
   </w:abstractNum>
-  <w:abstractNum w:abstractNumId="8" w15:restartNumberingAfterBreak="0">
+  <w:abstractNum w:abstractNumId="9" w15:restartNumberingAfterBreak="0">
     <w:nsid w:val="3E7E1786"/>
     <w:multiLevelType w:val="hybridMultilevel"/>
     <w:tmpl w:val="5574BB72"/>
@@ -7049,7 +5883,7 @@
       </w:pPr>
     </w:lvl>
   </w:abstractNum>
-  <w:abstractNum w:abstractNumId="9" w15:restartNumberingAfterBreak="0">
+  <w:abstractNum w:abstractNumId="10" w15:restartNumberingAfterBreak="0">
     <w:nsid w:val="426B35BA"/>
     <w:multiLevelType w:val="hybridMultilevel"/>
     <w:tmpl w:val="52166EC8"/>
@@ -7138,7 +5972,7 @@
       </w:pPr>
     </w:lvl>
   </w:abstractNum>
-  <w:abstractNum w:abstractNumId="10" w15:restartNumberingAfterBreak="0">
+  <w:abstractNum w:abstractNumId="11" w15:restartNumberingAfterBreak="0">
     <w:nsid w:val="43AC5B94"/>
     <w:multiLevelType w:val="hybridMultilevel"/>
     <w:tmpl w:val="24F67982"/>
@@ -7251,7 +6085,7 @@
       </w:rPr>
     </w:lvl>
   </w:abstractNum>
-  <w:abstractNum w:abstractNumId="11" w15:restartNumberingAfterBreak="0">
+  <w:abstractNum w:abstractNumId="12" w15:restartNumberingAfterBreak="0">
     <w:nsid w:val="55254657"/>
     <w:multiLevelType w:val="hybridMultilevel"/>
     <w:tmpl w:val="124E8F9E"/>
@@ -7345,7 +6179,7 @@
       </w:pPr>
     </w:lvl>
   </w:abstractNum>
-  <w:abstractNum w:abstractNumId="12" w15:restartNumberingAfterBreak="0">
+  <w:abstractNum w:abstractNumId="13" w15:restartNumberingAfterBreak="0">
     <w:nsid w:val="5D8A4AA0"/>
     <w:multiLevelType w:val="hybridMultilevel"/>
     <w:tmpl w:val="A39C2038"/>
@@ -7434,7 +6268,7 @@
       </w:pPr>
     </w:lvl>
   </w:abstractNum>
-  <w:abstractNum w:abstractNumId="13" w15:restartNumberingAfterBreak="0">
+  <w:abstractNum w:abstractNumId="14" w15:restartNumberingAfterBreak="0">
     <w:nsid w:val="6589147D"/>
     <w:multiLevelType w:val="hybridMultilevel"/>
     <w:tmpl w:val="A620AC3C"/>
@@ -7523,7 +6357,7 @@
       </w:pPr>
     </w:lvl>
   </w:abstractNum>
-  <w:abstractNum w:abstractNumId="14" w15:restartNumberingAfterBreak="0">
+  <w:abstractNum w:abstractNumId="15" w15:restartNumberingAfterBreak="0">
     <w:nsid w:val="675A3587"/>
     <w:multiLevelType w:val="hybridMultilevel"/>
     <w:tmpl w:val="5574BB72"/>
@@ -7618,7 +6452,7 @@
     </w:lvl>
   </w:abstractNum>
   <w:num w:numId="1" w16cid:durableId="1907763010">
-    <w:abstractNumId w:val="14"/>
+    <w:abstractNumId w:val="15"/>
   </w:num>
   <w:num w:numId="2" w16cid:durableId="889267506">
     <w:abstractNumId w:val="0"/>
@@ -7627,25 +6461,25 @@
     <w:abstractNumId w:val="4"/>
   </w:num>
   <w:num w:numId="4" w16cid:durableId="189530902">
-    <w:abstractNumId w:val="7"/>
+    <w:abstractNumId w:val="8"/>
   </w:num>
   <w:num w:numId="5" w16cid:durableId="1676030174">
+    <w:abstractNumId w:val="12"/>
+  </w:num>
+  <w:num w:numId="6" w16cid:durableId="1993413240">
     <w:abstractNumId w:val="11"/>
   </w:num>
-  <w:num w:numId="6" w16cid:durableId="1993413240">
-    <w:abstractNumId w:val="10"/>
-  </w:num>
   <w:num w:numId="7" w16cid:durableId="1425761204">
-    <w:abstractNumId w:val="12"/>
+    <w:abstractNumId w:val="13"/>
   </w:num>
   <w:num w:numId="8" w16cid:durableId="1382748520">
-    <w:abstractNumId w:val="13"/>
+    <w:abstractNumId w:val="14"/>
   </w:num>
   <w:num w:numId="9" w16cid:durableId="20320998">
     <w:abstractNumId w:val="2"/>
   </w:num>
   <w:num w:numId="10" w16cid:durableId="239683540">
-    <w:abstractNumId w:val="9"/>
+    <w:abstractNumId w:val="10"/>
   </w:num>
   <w:num w:numId="11" w16cid:durableId="976371943">
     <w:abstractNumId w:val="6"/>
@@ -7690,13 +6524,13 @@
     </w:lvlOverride>
   </w:num>
   <w:num w:numId="16" w16cid:durableId="991062186">
-    <w:abstractNumId w:val="10"/>
+    <w:abstractNumId w:val="11"/>
   </w:num>
   <w:num w:numId="17" w16cid:durableId="808011662">
-    <w:abstractNumId w:val="8"/>
+    <w:abstractNumId w:val="9"/>
   </w:num>
   <w:num w:numId="18" w16cid:durableId="1309944799">
-    <w:abstractNumId w:val="14"/>
+    <w:abstractNumId w:val="15"/>
     <w:lvlOverride w:ilvl="0">
       <w:startOverride w:val="1"/>
     </w:lvlOverride>
@@ -7724,6 +6558,9 @@
     <w:lvlOverride w:ilvl="8">
       <w:startOverride w:val="1"/>
     </w:lvlOverride>
+  </w:num>
+  <w:num w:numId="19" w16cid:durableId="793013858">
+    <w:abstractNumId w:val="7"/>
   </w:num>
 </w:numbering>
 </file>
@@ -8607,33 +7444,6 @@
 </file>
 
 <file path=customXml/item1.xml><?xml version="1.0" encoding="utf-8"?>
-<?mso-contentType ?>
-<FormTemplates xmlns="http://schemas.microsoft.com/sharepoint/v3/contenttype/forms">
-  <Display>DocumentLibraryForm</Display>
-  <Edit>DocumentLibraryForm</Edit>
-  <New>DocumentLibraryForm</New>
-</FormTemplates>
-</file>
-
-<file path=customXml/item2.xml><?xml version="1.0" encoding="utf-8"?>
-<p:properties xmlns:p="http://schemas.microsoft.com/office/2006/metadata/properties" xmlns:xsi="http://www.w3.org/2001/XMLSchema-instance" xmlns:pc="http://schemas.microsoft.com/office/infopath/2007/PartnerControls">
-  <documentManagement>
-    <Stage xmlns="f336f4fe-8719-4ea2-b5d6-29b3a580aeb4">Draft</Stage>
-    <Next_x0020_Stage xmlns="f336f4fe-8719-4ea2-b5d6-29b3a580aeb4">N/A</Next_x0020_Stage>
-    <Admin_x0020_Action xmlns="f336f4fe-8719-4ea2-b5d6-29b3a580aeb4" xsi:nil="true"/>
-    <Template_x0020_Category xmlns="f336f4fe-8719-4ea2-b5d6-29b3a580aeb4">Decision Order - DEC</Template_x0020_Category>
-    <Action xmlns="f336f4fe-8719-4ea2-b5d6-29b3a580aeb4" xsi:nil="true"/>
-    <Purpose1 xmlns="f336f4fe-8719-4ea2-b5d6-29b3a580aeb4">SDO order for default Judgment </Purpose1>
-    <Template_x0020_Language xmlns="f336f4fe-8719-4ea2-b5d6-29b3a580aeb4">English - ENG</Template_x0020_Language>
-    <Rename xmlns="f336f4fe-8719-4ea2-b5d6-29b3a580aeb4">true</Rename>
-    <Tornado_x0020_Filename xmlns="f336f4fe-8719-4ea2-b5d6-29b3a580aeb4" xsi:nil="true"/>
-    <Approval_x0020_Request_x0020_Comment xmlns="f336f4fe-8719-4ea2-b5d6-29b3a580aeb4">Default Judgment -SDO  Trial templates, Please approve.Thanks</Approval_x0020_Request_x0020_Comment>
-    <Publication_x0020_Date xmlns="f336f4fe-8719-4ea2-b5d6-29b3a580aeb4">2022-07-24T23:00:00+00:00</Publication_x0020_Date>
-  </documentManagement>
-</p:properties>
-</file>
-
-<file path=customXml/item3.xml><?xml version="1.0" encoding="utf-8"?>
 <ct:contentTypeSchema xmlns:ct="http://schemas.microsoft.com/office/2006/metadata/contentType" xmlns:ma="http://schemas.microsoft.com/office/2006/metadata/properties/metaAttributes" ct:_="" ma:_="" ma:contentTypeName="_CtTemplate" ma:contentTypeID="0x01010064A5FDCCFB03F540B94405305D7DE14F00A4F8B82F7CEF57469A8FE5CEAB7A0EE0" ma:contentTypeVersion="54" ma:contentTypeDescription="Part of Template Management with Site Columns representing custom attributes." ma:contentTypeScope="" ma:versionID="c2ae9af6f2d07f5c87e529250672afb5">
   <xsd:schema xmlns:xsd="http://www.w3.org/2001/XMLSchema" xmlns:xs="http://www.w3.org/2001/XMLSchema" xmlns:p="http://schemas.microsoft.com/office/2006/metadata/properties" xmlns:ns2="f336f4fe-8719-4ea2-b5d6-29b3a580aeb4" xmlns:ns3="b57b892a-dd61-4bba-b372-a8d93da2c7e6" targetNamespace="http://schemas.microsoft.com/office/2006/metadata/properties" ma:root="true" ma:fieldsID="5cc5ae0d05cbe82a12e0833457866b27" ns2:_="" ns3:_="">
     <xsd:import namespace="f336f4fe-8719-4ea2-b5d6-29b3a580aeb4"/>
@@ -8949,25 +7759,34 @@
 </ct:contentTypeSchema>
 </file>
 
-<file path=customXml/itemProps1.xml><?xml version="1.0" encoding="utf-8"?>
-<ds:datastoreItem xmlns:ds="http://schemas.openxmlformats.org/officeDocument/2006/customXml" ds:itemID="{0A291025-B274-4E6B-B6F0-32798DD58C0F}">
-  <ds:schemaRefs>
-    <ds:schemaRef ds:uri="http://schemas.microsoft.com/sharepoint/v3/contenttype/forms"/>
-  </ds:schemaRefs>
-</ds:datastoreItem>
+<file path=customXml/item2.xml><?xml version="1.0" encoding="utf-8"?>
+<p:properties xmlns:p="http://schemas.microsoft.com/office/2006/metadata/properties" xmlns:xsi="http://www.w3.org/2001/XMLSchema-instance" xmlns:pc="http://schemas.microsoft.com/office/infopath/2007/PartnerControls">
+  <documentManagement>
+    <Stage xmlns="f336f4fe-8719-4ea2-b5d6-29b3a580aeb4">Draft</Stage>
+    <Next_x0020_Stage xmlns="f336f4fe-8719-4ea2-b5d6-29b3a580aeb4">N/A</Next_x0020_Stage>
+    <Admin_x0020_Action xmlns="f336f4fe-8719-4ea2-b5d6-29b3a580aeb4" xsi:nil="true"/>
+    <Template_x0020_Category xmlns="f336f4fe-8719-4ea2-b5d6-29b3a580aeb4">Decision Order - DEC</Template_x0020_Category>
+    <Action xmlns="f336f4fe-8719-4ea2-b5d6-29b3a580aeb4" xsi:nil="true"/>
+    <Purpose1 xmlns="f336f4fe-8719-4ea2-b5d6-29b3a580aeb4">SDO order for default Judgment </Purpose1>
+    <Template_x0020_Language xmlns="f336f4fe-8719-4ea2-b5d6-29b3a580aeb4">English - ENG</Template_x0020_Language>
+    <Rename xmlns="f336f4fe-8719-4ea2-b5d6-29b3a580aeb4">true</Rename>
+    <Tornado_x0020_Filename xmlns="f336f4fe-8719-4ea2-b5d6-29b3a580aeb4" xsi:nil="true"/>
+    <Approval_x0020_Request_x0020_Comment xmlns="f336f4fe-8719-4ea2-b5d6-29b3a580aeb4">Default Judgment -SDO  Trial templates, Please approve.Thanks</Approval_x0020_Request_x0020_Comment>
+    <Publication_x0020_Date xmlns="f336f4fe-8719-4ea2-b5d6-29b3a580aeb4">2022-07-24T23:00:00+00:00</Publication_x0020_Date>
+  </documentManagement>
+</p:properties>
 </file>
 
-<file path=customXml/itemProps2.xml><?xml version="1.0" encoding="utf-8"?>
-<ds:datastoreItem xmlns:ds="http://schemas.openxmlformats.org/officeDocument/2006/customXml" ds:itemID="{D0A7C455-9E81-45ED-8320-4509C5952A7F}">
-  <ds:schemaRefs>
-    <ds:schemaRef ds:uri="http://schemas.microsoft.com/office/2006/metadata/properties"/>
-    <ds:schemaRef ds:uri="http://schemas.microsoft.com/office/infopath/2007/PartnerControls"/>
-    <ds:schemaRef ds:uri="f336f4fe-8719-4ea2-b5d6-29b3a580aeb4"/>
-  </ds:schemaRefs>
-</ds:datastoreItem>
+<file path=customXml/item3.xml><?xml version="1.0" encoding="utf-8"?>
+<?mso-contentType ?>
+<FormTemplates xmlns="http://schemas.microsoft.com/sharepoint/v3/contenttype/forms">
+  <Display>DocumentLibraryForm</Display>
+  <Edit>DocumentLibraryForm</Edit>
+  <New>DocumentLibraryForm</New>
+</FormTemplates>
 </file>
 
-<file path=customXml/itemProps3.xml><?xml version="1.0" encoding="utf-8"?>
+<file path=customXml/itemProps1.xml><?xml version="1.0" encoding="utf-8"?>
 <ds:datastoreItem xmlns:ds="http://schemas.openxmlformats.org/officeDocument/2006/customXml" ds:itemID="{5FC536DF-A696-4054-91F6-4D714A03699E}">
   <ds:schemaRefs>
     <ds:schemaRef ds:uri="http://schemas.microsoft.com/office/2006/metadata/contentType"/>
@@ -8986,6 +7805,24 @@
 </ds:datastoreItem>
 </file>
 
+<file path=customXml/itemProps2.xml><?xml version="1.0" encoding="utf-8"?>
+<ds:datastoreItem xmlns:ds="http://schemas.openxmlformats.org/officeDocument/2006/customXml" ds:itemID="{D0A7C455-9E81-45ED-8320-4509C5952A7F}">
+  <ds:schemaRefs>
+    <ds:schemaRef ds:uri="http://schemas.microsoft.com/office/2006/metadata/properties"/>
+    <ds:schemaRef ds:uri="http://schemas.microsoft.com/office/infopath/2007/PartnerControls"/>
+    <ds:schemaRef ds:uri="f336f4fe-8719-4ea2-b5d6-29b3a580aeb4"/>
+  </ds:schemaRefs>
+</ds:datastoreItem>
+</file>
+
+<file path=customXml/itemProps3.xml><?xml version="1.0" encoding="utf-8"?>
+<ds:datastoreItem xmlns:ds="http://schemas.openxmlformats.org/officeDocument/2006/customXml" ds:itemID="{0A291025-B274-4E6B-B6F0-32798DD58C0F}">
+  <ds:schemaRefs>
+    <ds:schemaRef ds:uri="http://schemas.microsoft.com/sharepoint/v3/contenttype/forms"/>
+  </ds:schemaRefs>
+</ds:datastoreItem>
+</file>
+
 <file path=docMetadata/LabelInfo.xml><?xml version="1.0" encoding="utf-8"?>
 <clbl:labelList xmlns:clbl="http://schemas.microsoft.com/office/2020/mipLabelMetadata">
   <clbl:label id="{fa22dce2-39a9-4bf4-a557-7a50b593b56a}" enabled="1" method="Privileged" siteId="{3e0088dc-0629-4ae6-aa8c-813e7a296f50}" contentBits="0" removed="0"/>

</xml_diff>